<commit_message>
Mindre buggfixar. Uppdatera systemdok.
</commit_message>
<xml_diff>
--- a/dokumentation/Användardokumentation admin HAJK2.docx
+++ b/dokumentation/Användardokumentation admin HAJK2.docx
@@ -1,6 +1,6 @@
 
 <file path=word/document.xml><?xml version="1.0" encoding="utf-8"?>
-<w:document xmlns:wpc="http://schemas.microsoft.com/office/word/2010/wordprocessingCanvas" xmlns:mc="http://schemas.openxmlformats.org/markup-compatibility/2006" xmlns:o="urn:schemas-microsoft-com:office:office" xmlns:r="http://schemas.openxmlformats.org/officeDocument/2006/relationships" xmlns:m="http://schemas.openxmlformats.org/officeDocument/2006/math" xmlns:v="urn:schemas-microsoft-com:vml" xmlns:wp14="http://schemas.microsoft.com/office/word/2010/wordprocessingDrawing" xmlns:wp="http://schemas.openxmlformats.org/drawingml/2006/wordprocessingDrawing" xmlns:w10="urn:schemas-microsoft-com:office:word" xmlns:w="http://schemas.openxmlformats.org/wordprocessingml/2006/main" xmlns:w14="http://schemas.microsoft.com/office/word/2010/wordml" xmlns:w15="http://schemas.microsoft.com/office/word/2012/wordml" xmlns:wpg="http://schemas.microsoft.com/office/word/2010/wordprocessingGroup" xmlns:wpi="http://schemas.microsoft.com/office/word/2010/wordprocessingInk" xmlns:wne="http://schemas.microsoft.com/office/word/2006/wordml" xmlns:wps="http://schemas.microsoft.com/office/word/2010/wordprocessingShape" mc:Ignorable="w14 w15 wp14">
+<w:document xmlns:wpc="http://schemas.microsoft.com/office/word/2010/wordprocessingCanvas" xmlns:cx="http://schemas.microsoft.com/office/drawing/2014/chartex" xmlns:cx1="http://schemas.microsoft.com/office/drawing/2015/9/8/chartex" xmlns:cx2="http://schemas.microsoft.com/office/drawing/2015/10/21/chartex" xmlns:cx3="http://schemas.microsoft.com/office/drawing/2016/5/9/chartex" xmlns:cx4="http://schemas.microsoft.com/office/drawing/2016/5/10/chartex" xmlns:cx5="http://schemas.microsoft.com/office/drawing/2016/5/11/chartex" xmlns:mc="http://schemas.openxmlformats.org/markup-compatibility/2006" xmlns:o="urn:schemas-microsoft-com:office:office" xmlns:r="http://schemas.openxmlformats.org/officeDocument/2006/relationships" xmlns:m="http://schemas.openxmlformats.org/officeDocument/2006/math" xmlns:v="urn:schemas-microsoft-com:vml" xmlns:wp14="http://schemas.microsoft.com/office/word/2010/wordprocessingDrawing" xmlns:wp="http://schemas.openxmlformats.org/drawingml/2006/wordprocessingDrawing" xmlns:w10="urn:schemas-microsoft-com:office:word" xmlns:w="http://schemas.openxmlformats.org/wordprocessingml/2006/main" xmlns:w14="http://schemas.microsoft.com/office/word/2010/wordml" xmlns:w15="http://schemas.microsoft.com/office/word/2012/wordml" xmlns:w16se="http://schemas.microsoft.com/office/word/2015/wordml/symex" xmlns:wpg="http://schemas.microsoft.com/office/word/2010/wordprocessingGroup" xmlns:wpi="http://schemas.microsoft.com/office/word/2010/wordprocessingInk" xmlns:wne="http://schemas.microsoft.com/office/word/2006/wordml" xmlns:wps="http://schemas.microsoft.com/office/word/2010/wordprocessingShape" mc:Ignorable="w14 w15 w16se wp14">
   <w:body>
     <w:tbl>
       <w:tblPr>
@@ -44,6 +44,8 @@
               </w:rPr>
             </w:pPr>
             <w:bookmarkStart w:id="0" w:name="Logo_DB"/>
+            <w:bookmarkStart w:id="1" w:name="_GoBack"/>
+            <w:bookmarkEnd w:id="1"/>
             <w:r>
               <w:rPr>
                 <w:rFonts w:cs="Arial"/>
@@ -223,15 +225,13 @@
           <w:sz w:val="20"/>
         </w:rPr>
       </w:pPr>
-      <w:bookmarkStart w:id="1" w:name="swDate"/>
       <w:r>
         <w:rPr>
           <w:rFonts w:cs="Arial"/>
           <w:sz w:val="20"/>
         </w:rPr>
-        <w:t>2016-10-10</w:t>
-      </w:r>
-      <w:bookmarkEnd w:id="1"/>
+        <w:t>2017-03-29</w:t>
+      </w:r>
     </w:p>
     <w:p>
       <w:pPr>
@@ -309,7 +309,7 @@
           <w:r>
             <w:fldChar w:fldCharType="separate"/>
           </w:r>
-          <w:hyperlink w:anchor="_Toc463870492" w:history="1">
+          <w:hyperlink w:anchor="_Toc478554649" w:history="1">
             <w:r>
               <w:rPr>
                 <w:rStyle w:val="Hyperlnk"/>
@@ -336,7 +336,7 @@
                 <w:noProof/>
                 <w:webHidden/>
               </w:rPr>
-              <w:instrText xml:space="preserve"> PAGEREF _Toc463870492 \h </w:instrText>
+              <w:instrText xml:space="preserve"> PAGEREF _Toc478554649 \h </w:instrText>
             </w:r>
             <w:r>
               <w:rPr>
@@ -380,7 +380,7 @@
               <w:szCs w:val="22"/>
             </w:rPr>
           </w:pPr>
-          <w:hyperlink w:anchor="_Toc463870493" w:history="1">
+          <w:hyperlink w:anchor="_Toc478554650" w:history="1">
             <w:r>
               <w:rPr>
                 <w:rStyle w:val="Hyperlnk"/>
@@ -407,7 +407,7 @@
                 <w:noProof/>
                 <w:webHidden/>
               </w:rPr>
-              <w:instrText xml:space="preserve"> PAGEREF _Toc463870493 \h </w:instrText>
+              <w:instrText xml:space="preserve"> PAGEREF _Toc478554650 \h </w:instrText>
             </w:r>
             <w:r>
               <w:rPr>
@@ -451,7 +451,7 @@
               <w:szCs w:val="22"/>
             </w:rPr>
           </w:pPr>
-          <w:hyperlink w:anchor="_Toc463870494" w:history="1">
+          <w:hyperlink w:anchor="_Toc478554651" w:history="1">
             <w:r>
               <w:rPr>
                 <w:rStyle w:val="Hyperlnk"/>
@@ -478,7 +478,7 @@
                 <w:noProof/>
                 <w:webHidden/>
               </w:rPr>
-              <w:instrText xml:space="preserve"> PAGEREF _Toc463870494 \h </w:instrText>
+              <w:instrText xml:space="preserve"> PAGEREF _Toc478554651 \h </w:instrText>
             </w:r>
             <w:r>
               <w:rPr>
@@ -499,6 +499,366 @@
                 <w:webHidden/>
               </w:rPr>
               <w:t>5</w:t>
+            </w:r>
+            <w:r>
+              <w:rPr>
+                <w:noProof/>
+                <w:webHidden/>
+              </w:rPr>
+              <w:fldChar w:fldCharType="end"/>
+            </w:r>
+          </w:hyperlink>
+        </w:p>
+        <w:p>
+          <w:pPr>
+            <w:pStyle w:val="Innehll1"/>
+            <w:tabs>
+              <w:tab w:val="right" w:pos="8495"/>
+            </w:tabs>
+            <w:rPr>
+              <w:rFonts w:asciiTheme="minorHAnsi" w:eastAsiaTheme="minorEastAsia" w:hAnsiTheme="minorHAnsi" w:cstheme="minorBidi"/>
+              <w:noProof/>
+              <w:sz w:val="22"/>
+              <w:szCs w:val="22"/>
+            </w:rPr>
+          </w:pPr>
+          <w:hyperlink w:anchor="_Toc478554652" w:history="1">
+            <w:r>
+              <w:rPr>
+                <w:rStyle w:val="Hyperlnk"/>
+                <w:rFonts w:eastAsiaTheme="majorEastAsia"/>
+                <w:noProof/>
+              </w:rPr>
+              <w:t>Konfiguration av karta</w:t>
+            </w:r>
+            <w:r>
+              <w:rPr>
+                <w:noProof/>
+                <w:webHidden/>
+              </w:rPr>
+              <w:tab/>
+            </w:r>
+            <w:r>
+              <w:rPr>
+                <w:noProof/>
+                <w:webHidden/>
+              </w:rPr>
+              <w:fldChar w:fldCharType="begin"/>
+            </w:r>
+            <w:r>
+              <w:rPr>
+                <w:noProof/>
+                <w:webHidden/>
+              </w:rPr>
+              <w:instrText xml:space="preserve"> PAGEREF _Toc478554652 \h </w:instrText>
+            </w:r>
+            <w:r>
+              <w:rPr>
+                <w:noProof/>
+                <w:webHidden/>
+              </w:rPr>
+            </w:r>
+            <w:r>
+              <w:rPr>
+                <w:noProof/>
+                <w:webHidden/>
+              </w:rPr>
+              <w:fldChar w:fldCharType="separate"/>
+            </w:r>
+            <w:r>
+              <w:rPr>
+                <w:noProof/>
+                <w:webHidden/>
+              </w:rPr>
+              <w:t>6</w:t>
+            </w:r>
+            <w:r>
+              <w:rPr>
+                <w:noProof/>
+                <w:webHidden/>
+              </w:rPr>
+              <w:fldChar w:fldCharType="end"/>
+            </w:r>
+          </w:hyperlink>
+        </w:p>
+        <w:p>
+          <w:pPr>
+            <w:pStyle w:val="Innehll1"/>
+            <w:tabs>
+              <w:tab w:val="right" w:pos="8495"/>
+            </w:tabs>
+            <w:rPr>
+              <w:rFonts w:asciiTheme="minorHAnsi" w:eastAsiaTheme="minorEastAsia" w:hAnsiTheme="minorHAnsi" w:cstheme="minorBidi"/>
+              <w:noProof/>
+              <w:sz w:val="22"/>
+              <w:szCs w:val="22"/>
+            </w:rPr>
+          </w:pPr>
+          <w:hyperlink w:anchor="_Toc478554653" w:history="1">
+            <w:r>
+              <w:rPr>
+                <w:rStyle w:val="Hyperlnk"/>
+                <w:rFonts w:eastAsiaTheme="majorEastAsia"/>
+                <w:noProof/>
+              </w:rPr>
+              <w:t>Lagermeny</w:t>
+            </w:r>
+            <w:r>
+              <w:rPr>
+                <w:noProof/>
+                <w:webHidden/>
+              </w:rPr>
+              <w:tab/>
+            </w:r>
+            <w:r>
+              <w:rPr>
+                <w:noProof/>
+                <w:webHidden/>
+              </w:rPr>
+              <w:fldChar w:fldCharType="begin"/>
+            </w:r>
+            <w:r>
+              <w:rPr>
+                <w:noProof/>
+                <w:webHidden/>
+              </w:rPr>
+              <w:instrText xml:space="preserve"> PAGEREF _Toc478554653 \h </w:instrText>
+            </w:r>
+            <w:r>
+              <w:rPr>
+                <w:noProof/>
+                <w:webHidden/>
+              </w:rPr>
+            </w:r>
+            <w:r>
+              <w:rPr>
+                <w:noProof/>
+                <w:webHidden/>
+              </w:rPr>
+              <w:fldChar w:fldCharType="separate"/>
+            </w:r>
+            <w:r>
+              <w:rPr>
+                <w:noProof/>
+                <w:webHidden/>
+              </w:rPr>
+              <w:t>7</w:t>
+            </w:r>
+            <w:r>
+              <w:rPr>
+                <w:noProof/>
+                <w:webHidden/>
+              </w:rPr>
+              <w:fldChar w:fldCharType="end"/>
+            </w:r>
+          </w:hyperlink>
+        </w:p>
+        <w:p>
+          <w:pPr>
+            <w:pStyle w:val="Innehll1"/>
+            <w:tabs>
+              <w:tab w:val="right" w:pos="8495"/>
+            </w:tabs>
+            <w:rPr>
+              <w:rFonts w:asciiTheme="minorHAnsi" w:eastAsiaTheme="minorEastAsia" w:hAnsiTheme="minorHAnsi" w:cstheme="minorBidi"/>
+              <w:noProof/>
+              <w:sz w:val="22"/>
+              <w:szCs w:val="22"/>
+            </w:rPr>
+          </w:pPr>
+          <w:hyperlink w:anchor="_Toc478554654" w:history="1">
+            <w:r>
+              <w:rPr>
+                <w:rStyle w:val="Hyperlnk"/>
+                <w:rFonts w:eastAsiaTheme="majorEastAsia"/>
+                <w:noProof/>
+              </w:rPr>
+              <w:t>Ritordning</w:t>
+            </w:r>
+            <w:r>
+              <w:rPr>
+                <w:noProof/>
+                <w:webHidden/>
+              </w:rPr>
+              <w:tab/>
+            </w:r>
+            <w:r>
+              <w:rPr>
+                <w:noProof/>
+                <w:webHidden/>
+              </w:rPr>
+              <w:fldChar w:fldCharType="begin"/>
+            </w:r>
+            <w:r>
+              <w:rPr>
+                <w:noProof/>
+                <w:webHidden/>
+              </w:rPr>
+              <w:instrText xml:space="preserve"> PAGEREF _Toc478554654 \h </w:instrText>
+            </w:r>
+            <w:r>
+              <w:rPr>
+                <w:noProof/>
+                <w:webHidden/>
+              </w:rPr>
+            </w:r>
+            <w:r>
+              <w:rPr>
+                <w:noProof/>
+                <w:webHidden/>
+              </w:rPr>
+              <w:fldChar w:fldCharType="separate"/>
+            </w:r>
+            <w:r>
+              <w:rPr>
+                <w:noProof/>
+                <w:webHidden/>
+              </w:rPr>
+              <w:t>8</w:t>
+            </w:r>
+            <w:r>
+              <w:rPr>
+                <w:noProof/>
+                <w:webHidden/>
+              </w:rPr>
+              <w:fldChar w:fldCharType="end"/>
+            </w:r>
+          </w:hyperlink>
+        </w:p>
+        <w:p>
+          <w:pPr>
+            <w:pStyle w:val="Innehll1"/>
+            <w:tabs>
+              <w:tab w:val="right" w:pos="8495"/>
+            </w:tabs>
+            <w:rPr>
+              <w:rFonts w:asciiTheme="minorHAnsi" w:eastAsiaTheme="minorEastAsia" w:hAnsiTheme="minorHAnsi" w:cstheme="minorBidi"/>
+              <w:noProof/>
+              <w:sz w:val="22"/>
+              <w:szCs w:val="22"/>
+            </w:rPr>
+          </w:pPr>
+          <w:hyperlink w:anchor="_Toc478554655" w:history="1">
+            <w:r>
+              <w:rPr>
+                <w:rStyle w:val="Hyperlnk"/>
+                <w:rFonts w:eastAsiaTheme="majorEastAsia"/>
+                <w:noProof/>
+              </w:rPr>
+              <w:t>Inställningar</w:t>
+            </w:r>
+            <w:r>
+              <w:rPr>
+                <w:noProof/>
+                <w:webHidden/>
+              </w:rPr>
+              <w:tab/>
+            </w:r>
+            <w:r>
+              <w:rPr>
+                <w:noProof/>
+                <w:webHidden/>
+              </w:rPr>
+              <w:fldChar w:fldCharType="begin"/>
+            </w:r>
+            <w:r>
+              <w:rPr>
+                <w:noProof/>
+                <w:webHidden/>
+              </w:rPr>
+              <w:instrText xml:space="preserve"> PAGEREF _Toc478554655 \h </w:instrText>
+            </w:r>
+            <w:r>
+              <w:rPr>
+                <w:noProof/>
+                <w:webHidden/>
+              </w:rPr>
+            </w:r>
+            <w:r>
+              <w:rPr>
+                <w:noProof/>
+                <w:webHidden/>
+              </w:rPr>
+              <w:fldChar w:fldCharType="separate"/>
+            </w:r>
+            <w:r>
+              <w:rPr>
+                <w:noProof/>
+                <w:webHidden/>
+              </w:rPr>
+              <w:t>9</w:t>
+            </w:r>
+            <w:r>
+              <w:rPr>
+                <w:noProof/>
+                <w:webHidden/>
+              </w:rPr>
+              <w:fldChar w:fldCharType="end"/>
+            </w:r>
+          </w:hyperlink>
+        </w:p>
+        <w:p>
+          <w:pPr>
+            <w:pStyle w:val="Innehll1"/>
+            <w:tabs>
+              <w:tab w:val="right" w:pos="8495"/>
+            </w:tabs>
+            <w:rPr>
+              <w:rFonts w:asciiTheme="minorHAnsi" w:eastAsiaTheme="minorEastAsia" w:hAnsiTheme="minorHAnsi" w:cstheme="minorBidi"/>
+              <w:noProof/>
+              <w:sz w:val="22"/>
+              <w:szCs w:val="22"/>
+            </w:rPr>
+          </w:pPr>
+          <w:hyperlink w:anchor="_Toc478554656" w:history="1">
+            <w:r>
+              <w:rPr>
+                <w:rStyle w:val="Hyperlnk"/>
+                <w:rFonts w:eastAsiaTheme="majorEastAsia"/>
+                <w:noProof/>
+              </w:rPr>
+              <w:t>Verktyg</w:t>
+            </w:r>
+            <w:r>
+              <w:rPr>
+                <w:noProof/>
+                <w:webHidden/>
+              </w:rPr>
+              <w:tab/>
+            </w:r>
+            <w:r>
+              <w:rPr>
+                <w:noProof/>
+                <w:webHidden/>
+              </w:rPr>
+              <w:fldChar w:fldCharType="begin"/>
+            </w:r>
+            <w:r>
+              <w:rPr>
+                <w:noProof/>
+                <w:webHidden/>
+              </w:rPr>
+              <w:instrText xml:space="preserve"> PAGEREF _Toc478554656 \h </w:instrText>
+            </w:r>
+            <w:r>
+              <w:rPr>
+                <w:noProof/>
+                <w:webHidden/>
+              </w:rPr>
+            </w:r>
+            <w:r>
+              <w:rPr>
+                <w:noProof/>
+                <w:webHidden/>
+              </w:rPr>
+              <w:fldChar w:fldCharType="separate"/>
+            </w:r>
+            <w:r>
+              <w:rPr>
+                <w:noProof/>
+                <w:webHidden/>
+              </w:rPr>
+              <w:t>9</w:t>
             </w:r>
             <w:r>
               <w:rPr>
@@ -522,10 +882,508 @@
               <w:szCs w:val="22"/>
             </w:rPr>
           </w:pPr>
-          <w:hyperlink w:anchor="_Toc463870495" w:history="1">
+          <w:hyperlink w:anchor="_Toc478554657" w:history="1">
             <w:r>
               <w:rPr>
                 <w:rStyle w:val="Hyperlnk"/>
+                <w:rFonts w:eastAsiaTheme="majorEastAsia"/>
+                <w:noProof/>
+              </w:rPr>
+              <w:t>Fånga koordinat</w:t>
+            </w:r>
+            <w:r>
+              <w:rPr>
+                <w:noProof/>
+                <w:webHidden/>
+              </w:rPr>
+              <w:tab/>
+            </w:r>
+            <w:r>
+              <w:rPr>
+                <w:noProof/>
+                <w:webHidden/>
+              </w:rPr>
+              <w:fldChar w:fldCharType="begin"/>
+            </w:r>
+            <w:r>
+              <w:rPr>
+                <w:noProof/>
+                <w:webHidden/>
+              </w:rPr>
+              <w:instrText xml:space="preserve"> PAGEREF _Toc478554657 \h </w:instrText>
+            </w:r>
+            <w:r>
+              <w:rPr>
+                <w:noProof/>
+                <w:webHidden/>
+              </w:rPr>
+            </w:r>
+            <w:r>
+              <w:rPr>
+                <w:noProof/>
+                <w:webHidden/>
+              </w:rPr>
+              <w:fldChar w:fldCharType="separate"/>
+            </w:r>
+            <w:r>
+              <w:rPr>
+                <w:noProof/>
+                <w:webHidden/>
+              </w:rPr>
+              <w:t>10</w:t>
+            </w:r>
+            <w:r>
+              <w:rPr>
+                <w:noProof/>
+                <w:webHidden/>
+              </w:rPr>
+              <w:fldChar w:fldCharType="end"/>
+            </w:r>
+          </w:hyperlink>
+        </w:p>
+        <w:p>
+          <w:pPr>
+            <w:pStyle w:val="Innehll2"/>
+            <w:tabs>
+              <w:tab w:val="right" w:pos="8495"/>
+            </w:tabs>
+            <w:rPr>
+              <w:rFonts w:asciiTheme="minorHAnsi" w:eastAsiaTheme="minorEastAsia" w:hAnsiTheme="minorHAnsi" w:cstheme="minorBidi"/>
+              <w:noProof/>
+              <w:sz w:val="22"/>
+              <w:szCs w:val="22"/>
+            </w:rPr>
+          </w:pPr>
+          <w:hyperlink w:anchor="_Toc478554658" w:history="1">
+            <w:r>
+              <w:rPr>
+                <w:rStyle w:val="Hyperlnk"/>
+                <w:noProof/>
+              </w:rPr>
+              <w:t>Rita och måttsätt</w:t>
+            </w:r>
+            <w:r>
+              <w:rPr>
+                <w:noProof/>
+                <w:webHidden/>
+              </w:rPr>
+              <w:tab/>
+            </w:r>
+            <w:r>
+              <w:rPr>
+                <w:noProof/>
+                <w:webHidden/>
+              </w:rPr>
+              <w:fldChar w:fldCharType="begin"/>
+            </w:r>
+            <w:r>
+              <w:rPr>
+                <w:noProof/>
+                <w:webHidden/>
+              </w:rPr>
+              <w:instrText xml:space="preserve"> PAGEREF _Toc478554658 \h </w:instrText>
+            </w:r>
+            <w:r>
+              <w:rPr>
+                <w:noProof/>
+                <w:webHidden/>
+              </w:rPr>
+            </w:r>
+            <w:r>
+              <w:rPr>
+                <w:noProof/>
+                <w:webHidden/>
+              </w:rPr>
+              <w:fldChar w:fldCharType="separate"/>
+            </w:r>
+            <w:r>
+              <w:rPr>
+                <w:noProof/>
+                <w:webHidden/>
+              </w:rPr>
+              <w:t>10</w:t>
+            </w:r>
+            <w:r>
+              <w:rPr>
+                <w:noProof/>
+                <w:webHidden/>
+              </w:rPr>
+              <w:fldChar w:fldCharType="end"/>
+            </w:r>
+          </w:hyperlink>
+        </w:p>
+        <w:p>
+          <w:pPr>
+            <w:pStyle w:val="Innehll2"/>
+            <w:tabs>
+              <w:tab w:val="right" w:pos="8495"/>
+            </w:tabs>
+            <w:rPr>
+              <w:rFonts w:asciiTheme="minorHAnsi" w:eastAsiaTheme="minorEastAsia" w:hAnsiTheme="minorHAnsi" w:cstheme="minorBidi"/>
+              <w:noProof/>
+              <w:sz w:val="22"/>
+              <w:szCs w:val="22"/>
+            </w:rPr>
+          </w:pPr>
+          <w:hyperlink w:anchor="_Toc478554659" w:history="1">
+            <w:r>
+              <w:rPr>
+                <w:rStyle w:val="Hyperlnk"/>
+                <w:noProof/>
+              </w:rPr>
+              <w:t>Utskrift</w:t>
+            </w:r>
+            <w:r>
+              <w:rPr>
+                <w:noProof/>
+                <w:webHidden/>
+              </w:rPr>
+              <w:tab/>
+            </w:r>
+            <w:r>
+              <w:rPr>
+                <w:noProof/>
+                <w:webHidden/>
+              </w:rPr>
+              <w:fldChar w:fldCharType="begin"/>
+            </w:r>
+            <w:r>
+              <w:rPr>
+                <w:noProof/>
+                <w:webHidden/>
+              </w:rPr>
+              <w:instrText xml:space="preserve"> PAGEREF _Toc478554659 \h </w:instrText>
+            </w:r>
+            <w:r>
+              <w:rPr>
+                <w:noProof/>
+                <w:webHidden/>
+              </w:rPr>
+            </w:r>
+            <w:r>
+              <w:rPr>
+                <w:noProof/>
+                <w:webHidden/>
+              </w:rPr>
+              <w:fldChar w:fldCharType="separate"/>
+            </w:r>
+            <w:r>
+              <w:rPr>
+                <w:noProof/>
+                <w:webHidden/>
+              </w:rPr>
+              <w:t>11</w:t>
+            </w:r>
+            <w:r>
+              <w:rPr>
+                <w:noProof/>
+                <w:webHidden/>
+              </w:rPr>
+              <w:fldChar w:fldCharType="end"/>
+            </w:r>
+          </w:hyperlink>
+        </w:p>
+        <w:p>
+          <w:pPr>
+            <w:pStyle w:val="Innehll2"/>
+            <w:tabs>
+              <w:tab w:val="right" w:pos="8495"/>
+            </w:tabs>
+            <w:rPr>
+              <w:rFonts w:asciiTheme="minorHAnsi" w:eastAsiaTheme="minorEastAsia" w:hAnsiTheme="minorHAnsi" w:cstheme="minorBidi"/>
+              <w:noProof/>
+              <w:sz w:val="22"/>
+              <w:szCs w:val="22"/>
+            </w:rPr>
+          </w:pPr>
+          <w:hyperlink w:anchor="_Toc478554660" w:history="1">
+            <w:r>
+              <w:rPr>
+                <w:rStyle w:val="Hyperlnk"/>
+                <w:noProof/>
+              </w:rPr>
+              <w:t>Infoklick</w:t>
+            </w:r>
+            <w:r>
+              <w:rPr>
+                <w:noProof/>
+                <w:webHidden/>
+              </w:rPr>
+              <w:tab/>
+            </w:r>
+            <w:r>
+              <w:rPr>
+                <w:noProof/>
+                <w:webHidden/>
+              </w:rPr>
+              <w:fldChar w:fldCharType="begin"/>
+            </w:r>
+            <w:r>
+              <w:rPr>
+                <w:noProof/>
+                <w:webHidden/>
+              </w:rPr>
+              <w:instrText xml:space="preserve"> PAGEREF _Toc478554660 \h </w:instrText>
+            </w:r>
+            <w:r>
+              <w:rPr>
+                <w:noProof/>
+                <w:webHidden/>
+              </w:rPr>
+            </w:r>
+            <w:r>
+              <w:rPr>
+                <w:noProof/>
+                <w:webHidden/>
+              </w:rPr>
+              <w:fldChar w:fldCharType="separate"/>
+            </w:r>
+            <w:r>
+              <w:rPr>
+                <w:noProof/>
+                <w:webHidden/>
+              </w:rPr>
+              <w:t>11</w:t>
+            </w:r>
+            <w:r>
+              <w:rPr>
+                <w:noProof/>
+                <w:webHidden/>
+              </w:rPr>
+              <w:fldChar w:fldCharType="end"/>
+            </w:r>
+          </w:hyperlink>
+        </w:p>
+        <w:p>
+          <w:pPr>
+            <w:pStyle w:val="Innehll2"/>
+            <w:tabs>
+              <w:tab w:val="right" w:pos="8495"/>
+            </w:tabs>
+            <w:rPr>
+              <w:rFonts w:asciiTheme="minorHAnsi" w:eastAsiaTheme="minorEastAsia" w:hAnsiTheme="minorHAnsi" w:cstheme="minorBidi"/>
+              <w:noProof/>
+              <w:sz w:val="22"/>
+              <w:szCs w:val="22"/>
+            </w:rPr>
+          </w:pPr>
+          <w:hyperlink w:anchor="_Toc478554661" w:history="1">
+            <w:r>
+              <w:rPr>
+                <w:rStyle w:val="Hyperlnk"/>
+                <w:noProof/>
+              </w:rPr>
+              <w:t>Om kartan</w:t>
+            </w:r>
+            <w:r>
+              <w:rPr>
+                <w:noProof/>
+                <w:webHidden/>
+              </w:rPr>
+              <w:tab/>
+            </w:r>
+            <w:r>
+              <w:rPr>
+                <w:noProof/>
+                <w:webHidden/>
+              </w:rPr>
+              <w:fldChar w:fldCharType="begin"/>
+            </w:r>
+            <w:r>
+              <w:rPr>
+                <w:noProof/>
+                <w:webHidden/>
+              </w:rPr>
+              <w:instrText xml:space="preserve"> PAGEREF _Toc478554661 \h </w:instrText>
+            </w:r>
+            <w:r>
+              <w:rPr>
+                <w:noProof/>
+                <w:webHidden/>
+              </w:rPr>
+            </w:r>
+            <w:r>
+              <w:rPr>
+                <w:noProof/>
+                <w:webHidden/>
+              </w:rPr>
+              <w:fldChar w:fldCharType="separate"/>
+            </w:r>
+            <w:r>
+              <w:rPr>
+                <w:noProof/>
+                <w:webHidden/>
+              </w:rPr>
+              <w:t>12</w:t>
+            </w:r>
+            <w:r>
+              <w:rPr>
+                <w:noProof/>
+                <w:webHidden/>
+              </w:rPr>
+              <w:fldChar w:fldCharType="end"/>
+            </w:r>
+          </w:hyperlink>
+        </w:p>
+        <w:p>
+          <w:pPr>
+            <w:pStyle w:val="Innehll2"/>
+            <w:tabs>
+              <w:tab w:val="right" w:pos="8495"/>
+            </w:tabs>
+            <w:rPr>
+              <w:rFonts w:asciiTheme="minorHAnsi" w:eastAsiaTheme="minorEastAsia" w:hAnsiTheme="minorHAnsi" w:cstheme="minorBidi"/>
+              <w:noProof/>
+              <w:sz w:val="22"/>
+              <w:szCs w:val="22"/>
+            </w:rPr>
+          </w:pPr>
+          <w:hyperlink w:anchor="_Toc478554662" w:history="1">
+            <w:r>
+              <w:rPr>
+                <w:rStyle w:val="Hyperlnk"/>
+                <w:noProof/>
+              </w:rPr>
+              <w:t>Sök</w:t>
+            </w:r>
+            <w:r>
+              <w:rPr>
+                <w:noProof/>
+                <w:webHidden/>
+              </w:rPr>
+              <w:tab/>
+            </w:r>
+            <w:r>
+              <w:rPr>
+                <w:noProof/>
+                <w:webHidden/>
+              </w:rPr>
+              <w:fldChar w:fldCharType="begin"/>
+            </w:r>
+            <w:r>
+              <w:rPr>
+                <w:noProof/>
+                <w:webHidden/>
+              </w:rPr>
+              <w:instrText xml:space="preserve"> PAGEREF _Toc478554662 \h </w:instrText>
+            </w:r>
+            <w:r>
+              <w:rPr>
+                <w:noProof/>
+                <w:webHidden/>
+              </w:rPr>
+            </w:r>
+            <w:r>
+              <w:rPr>
+                <w:noProof/>
+                <w:webHidden/>
+              </w:rPr>
+              <w:fldChar w:fldCharType="separate"/>
+            </w:r>
+            <w:r>
+              <w:rPr>
+                <w:noProof/>
+                <w:webHidden/>
+              </w:rPr>
+              <w:t>13</w:t>
+            </w:r>
+            <w:r>
+              <w:rPr>
+                <w:noProof/>
+                <w:webHidden/>
+              </w:rPr>
+              <w:fldChar w:fldCharType="end"/>
+            </w:r>
+          </w:hyperlink>
+        </w:p>
+        <w:p>
+          <w:pPr>
+            <w:pStyle w:val="Innehll2"/>
+            <w:tabs>
+              <w:tab w:val="right" w:pos="8495"/>
+            </w:tabs>
+            <w:rPr>
+              <w:rFonts w:asciiTheme="minorHAnsi" w:eastAsiaTheme="minorEastAsia" w:hAnsiTheme="minorHAnsi" w:cstheme="minorBidi"/>
+              <w:noProof/>
+              <w:sz w:val="22"/>
+              <w:szCs w:val="22"/>
+            </w:rPr>
+          </w:pPr>
+          <w:hyperlink w:anchor="_Toc478554663" w:history="1">
+            <w:r>
+              <w:rPr>
+                <w:rStyle w:val="Hyperlnk"/>
+                <w:noProof/>
+              </w:rPr>
+              <w:t>Google Street View</w:t>
+            </w:r>
+            <w:r>
+              <w:rPr>
+                <w:noProof/>
+                <w:webHidden/>
+              </w:rPr>
+              <w:tab/>
+            </w:r>
+            <w:r>
+              <w:rPr>
+                <w:noProof/>
+                <w:webHidden/>
+              </w:rPr>
+              <w:fldChar w:fldCharType="begin"/>
+            </w:r>
+            <w:r>
+              <w:rPr>
+                <w:noProof/>
+                <w:webHidden/>
+              </w:rPr>
+              <w:instrText xml:space="preserve"> PAGEREF _Toc478554663 \h </w:instrText>
+            </w:r>
+            <w:r>
+              <w:rPr>
+                <w:noProof/>
+                <w:webHidden/>
+              </w:rPr>
+            </w:r>
+            <w:r>
+              <w:rPr>
+                <w:noProof/>
+                <w:webHidden/>
+              </w:rPr>
+              <w:fldChar w:fldCharType="separate"/>
+            </w:r>
+            <w:r>
+              <w:rPr>
+                <w:noProof/>
+                <w:webHidden/>
+              </w:rPr>
+              <w:t>14</w:t>
+            </w:r>
+            <w:r>
+              <w:rPr>
+                <w:noProof/>
+                <w:webHidden/>
+              </w:rPr>
+              <w:fldChar w:fldCharType="end"/>
+            </w:r>
+          </w:hyperlink>
+        </w:p>
+        <w:p>
+          <w:pPr>
+            <w:pStyle w:val="Innehll2"/>
+            <w:tabs>
+              <w:tab w:val="right" w:pos="8495"/>
+            </w:tabs>
+            <w:rPr>
+              <w:rFonts w:asciiTheme="minorHAnsi" w:eastAsiaTheme="minorEastAsia" w:hAnsiTheme="minorHAnsi" w:cstheme="minorBidi"/>
+              <w:noProof/>
+              <w:sz w:val="22"/>
+              <w:szCs w:val="22"/>
+            </w:rPr>
+          </w:pPr>
+          <w:hyperlink w:anchor="_Toc478554664" w:history="1">
+            <w:r>
+              <w:rPr>
+                <w:rStyle w:val="Hyperlnk"/>
                 <w:noProof/>
               </w:rPr>
               <w:t>Manuell konfiguration (utförs av systemadministratör)</w:t>
@@ -549,7 +1407,7 @@
                 <w:noProof/>
                 <w:webHidden/>
               </w:rPr>
-              <w:instrText xml:space="preserve"> PAGEREF _Toc463870495 \h </w:instrText>
+              <w:instrText xml:space="preserve"> PAGEREF _Toc478554664 \h </w:instrText>
             </w:r>
             <w:r>
               <w:rPr>
@@ -569,7 +1427,7 @@
                 <w:noProof/>
                 <w:webHidden/>
               </w:rPr>
-              <w:t>9</w:t>
+              <w:t>14</w:t>
             </w:r>
             <w:r>
               <w:rPr>
@@ -593,7 +1451,7 @@
               <w:szCs w:val="22"/>
             </w:rPr>
           </w:pPr>
-          <w:hyperlink w:anchor="_Toc463870496" w:history="1">
+          <w:hyperlink w:anchor="_Toc478554665" w:history="1">
             <w:r>
               <w:rPr>
                 <w:rStyle w:val="Hyperlnk"/>
@@ -620,7 +1478,7 @@
                 <w:noProof/>
                 <w:webHidden/>
               </w:rPr>
-              <w:instrText xml:space="preserve"> PAGEREF _Toc463870496 \h </w:instrText>
+              <w:instrText xml:space="preserve"> PAGEREF _Toc478554665 \h </w:instrText>
             </w:r>
             <w:r>
               <w:rPr>
@@ -640,78 +1498,7 @@
                 <w:noProof/>
                 <w:webHidden/>
               </w:rPr>
-              <w:t>10</w:t>
-            </w:r>
-            <w:r>
-              <w:rPr>
-                <w:noProof/>
-                <w:webHidden/>
-              </w:rPr>
-              <w:fldChar w:fldCharType="end"/>
-            </w:r>
-          </w:hyperlink>
-        </w:p>
-        <w:p>
-          <w:pPr>
-            <w:pStyle w:val="Innehll3"/>
-            <w:tabs>
-              <w:tab w:val="right" w:pos="8495"/>
-            </w:tabs>
-            <w:rPr>
-              <w:rFonts w:asciiTheme="minorHAnsi" w:eastAsiaTheme="minorEastAsia" w:hAnsiTheme="minorHAnsi" w:cstheme="minorBidi"/>
-              <w:noProof/>
-              <w:sz w:val="22"/>
-              <w:szCs w:val="22"/>
-            </w:rPr>
-          </w:pPr>
-          <w:hyperlink w:anchor="_Toc463870497" w:history="1">
-            <w:r>
-              <w:rPr>
-                <w:rStyle w:val="Hyperlnk"/>
-                <w:noProof/>
-              </w:rPr>
-              <w:t>Konfiguration av verktyg</w:t>
-            </w:r>
-            <w:r>
-              <w:rPr>
-                <w:noProof/>
-                <w:webHidden/>
-              </w:rPr>
-              <w:tab/>
-            </w:r>
-            <w:r>
-              <w:rPr>
-                <w:noProof/>
-                <w:webHidden/>
-              </w:rPr>
-              <w:fldChar w:fldCharType="begin"/>
-            </w:r>
-            <w:r>
-              <w:rPr>
-                <w:noProof/>
-                <w:webHidden/>
-              </w:rPr>
-              <w:instrText xml:space="preserve"> PAGEREF _Toc463870497 \h </w:instrText>
-            </w:r>
-            <w:r>
-              <w:rPr>
-                <w:noProof/>
-                <w:webHidden/>
-              </w:rPr>
-            </w:r>
-            <w:r>
-              <w:rPr>
-                <w:noProof/>
-                <w:webHidden/>
-              </w:rPr>
-              <w:fldChar w:fldCharType="separate"/>
-            </w:r>
-            <w:r>
-              <w:rPr>
-                <w:noProof/>
-                <w:webHidden/>
-              </w:rPr>
-              <w:t>12</w:t>
+              <w:t>15</w:t>
             </w:r>
             <w:r>
               <w:rPr>
@@ -770,7 +1557,7 @@
       <w:pPr>
         <w:pStyle w:val="Rubrik1"/>
       </w:pPr>
-      <w:bookmarkStart w:id="2" w:name="_Toc463870492"/>
+      <w:bookmarkStart w:id="2" w:name="_Toc478554649"/>
       <w:r>
         <w:t>Visningstjänster</w:t>
       </w:r>
@@ -900,15 +1687,7 @@
         <w:t xml:space="preserve">informationsruta </w:t>
       </w:r>
       <w:r>
-        <w:t xml:space="preserve">används syntaxen </w:t>
-      </w:r>
-      <w:proofErr w:type="spellStart"/>
-      <w:r>
-        <w:t>markdown</w:t>
-      </w:r>
-      <w:proofErr w:type="spellEnd"/>
-      <w:r>
-        <w:t xml:space="preserve"> för enkel formatering, det finns även stöd för HTML.</w:t>
+        <w:t>används syntaxen markdown för enkel formatering, det finns även stöd för HTML.</w:t>
       </w:r>
       <w:r>
         <w:t xml:space="preserve"> </w:t>
@@ -928,80 +1707,31 @@
         <w:rPr>
           <w:rFonts w:ascii="Consolas" w:hAnsi="Consolas" w:cs="Consolas"/>
         </w:rPr>
-        <w:t>&lt;</w:t>
-      </w:r>
-      <w:proofErr w:type="spellStart"/>
+        <w:t>&lt;img src=”sökväg/{fältnamn}”</w:t>
+      </w:r>
       <w:r>
         <w:rPr>
           <w:rFonts w:ascii="Consolas" w:hAnsi="Consolas" w:cs="Consolas"/>
         </w:rPr>
-        <w:t>img</w:t>
-      </w:r>
-      <w:proofErr w:type="spellEnd"/>
-      <w:r>
+        <w:t xml:space="preserve"> /&gt;</w:t>
+      </w:r>
+    </w:p>
+    <w:p>
+      <w:pPr>
         <w:rPr>
           <w:rFonts w:ascii="Consolas" w:hAnsi="Consolas" w:cs="Consolas"/>
         </w:rPr>
-        <w:t xml:space="preserve"> </w:t>
-      </w:r>
-      <w:proofErr w:type="spellStart"/>
-      <w:r>
-        <w:rPr>
-          <w:rFonts w:ascii="Consolas" w:hAnsi="Consolas" w:cs="Consolas"/>
-        </w:rPr>
-        <w:t>src</w:t>
-      </w:r>
-      <w:proofErr w:type="spellEnd"/>
-      <w:r>
-        <w:rPr>
-          <w:rFonts w:ascii="Consolas" w:hAnsi="Consolas" w:cs="Consolas"/>
-        </w:rPr>
-        <w:t>=”sökväg/{fältnamn}”</w:t>
-      </w:r>
-      <w:r>
-        <w:rPr>
-          <w:rFonts w:ascii="Consolas" w:hAnsi="Consolas" w:cs="Consolas"/>
-        </w:rPr>
-        <w:t xml:space="preserve"> /&gt;</w:t>
-      </w:r>
-    </w:p>
-    <w:p>
-      <w:pPr>
-        <w:rPr>
-          <w:rFonts w:ascii="Consolas" w:hAnsi="Consolas" w:cs="Consolas"/>
-        </w:rPr>
-      </w:pPr>
-    </w:p>
-    <w:p>
-      <w:r>
-        <w:t xml:space="preserve">Värden från datakällan som tolkas som en länk, tex en text som börjar med http:// översätts automatisk till hyperlänkar. Om en mer anpassad länk behövs så kan en html a-tagg användas på liknande sätt som </w:t>
-      </w:r>
-      <w:proofErr w:type="spellStart"/>
-      <w:r>
-        <w:t>img</w:t>
-      </w:r>
-      <w:proofErr w:type="spellEnd"/>
-      <w:r>
-        <w:t>-taggen.</w:t>
+      </w:pPr>
+    </w:p>
+    <w:p>
+      <w:r>
+        <w:t>Värden från datakällan som tolkas som en länk, tex en text som börjar med http:// översätts automatisk till hyperlänkar. Om en mer anpassad länk behövs så kan en html a-tagg användas på liknande sätt som img-taggen.</w:t>
       </w:r>
     </w:p>
     <w:p/>
     <w:p>
-      <w:proofErr w:type="spellStart"/>
-      <w:r>
-        <w:t>Single</w:t>
-      </w:r>
-      <w:proofErr w:type="spellEnd"/>
-      <w:r>
-        <w:t xml:space="preserve"> </w:t>
-      </w:r>
-      <w:proofErr w:type="spellStart"/>
-      <w:r>
-        <w:t>tile</w:t>
-      </w:r>
-      <w:proofErr w:type="spellEnd"/>
-      <w:r>
-        <w:t xml:space="preserve"> markeras om </w:t>
+      <w:r>
+        <w:t xml:space="preserve">Single tile markeras om </w:t>
       </w:r>
       <w:r>
         <w:t>WMS-tjänsten innehåller</w:t>
@@ -1019,31 +1749,7 @@
         <w:t xml:space="preserve">, sker textsättning </w:t>
       </w:r>
       <w:r>
-        <w:t xml:space="preserve">utan </w:t>
-      </w:r>
-      <w:proofErr w:type="spellStart"/>
-      <w:r>
-        <w:t>single</w:t>
-      </w:r>
-      <w:proofErr w:type="spellEnd"/>
-      <w:r>
-        <w:t xml:space="preserve"> </w:t>
-      </w:r>
-      <w:proofErr w:type="spellStart"/>
-      <w:r>
-        <w:t>tile</w:t>
-      </w:r>
-      <w:proofErr w:type="spellEnd"/>
-      <w:r>
-        <w:t xml:space="preserve"> så kommer varje liten bild (256 * 256 pixlar är standard) att </w:t>
-      </w:r>
-      <w:proofErr w:type="spellStart"/>
-      <w:r>
-        <w:t>textsättas</w:t>
-      </w:r>
-      <w:proofErr w:type="spellEnd"/>
-      <w:r>
-        <w:t xml:space="preserve"> separat.</w:t>
+        <w:t>utan single tile så kommer varje liten bild (256 * 256 pixlar är standard) att textsättas separat.</w:t>
       </w:r>
     </w:p>
     <w:p/>
@@ -1133,7 +1839,7 @@
       <w:pPr>
         <w:pStyle w:val="Rubrik1"/>
       </w:pPr>
-      <w:bookmarkStart w:id="3" w:name="_Toc463870493"/>
+      <w:bookmarkStart w:id="3" w:name="_Toc478554650"/>
       <w:r>
         <w:lastRenderedPageBreak/>
         <w:t>Söktjänster</w:t>
@@ -1190,15 +1896,7 @@
     <w:p/>
     <w:p>
       <w:r>
-        <w:t xml:space="preserve">Sökfält och visningsfält anges som kommaseparerade listor, en kontroll görs så att inmatningen är i rätt format. Ange tex: </w:t>
-      </w:r>
-      <w:proofErr w:type="spellStart"/>
-      <w:r>
-        <w:t>adress,postnummer</w:t>
-      </w:r>
-      <w:proofErr w:type="spellEnd"/>
-      <w:r>
-        <w:t xml:space="preserve"> (utan mellanslag).</w:t>
+        <w:t>Sökfält och visningsfält anges som kommaseparerade listor, en kontroll görs så att inmatningen är i rätt format. Ange tex: adress,postnummer (utan mellanslag).</w:t>
       </w:r>
     </w:p>
     <w:p/>
@@ -1310,7 +2008,7 @@
       <w:pPr>
         <w:pStyle w:val="Rubrik1"/>
       </w:pPr>
-      <w:bookmarkStart w:id="4" w:name="_Toc463870494"/>
+      <w:bookmarkStart w:id="4" w:name="_Toc478554651"/>
       <w:r>
         <w:lastRenderedPageBreak/>
         <w:t>Redigeringstjänster</w:t>
@@ -1385,24 +2083,10 @@
     <w:p/>
     <w:p>
       <w:r>
-        <w:t xml:space="preserve">Slutligen så går det att konfigurera vilka geometrityper som skall gå att redigera. Det går att välja flera. Det är ett krav på data tjänsten för att den skall vara redigerbar att den kan lagra alla typer av geometrier (databasen har den generiska datatypen </w:t>
-      </w:r>
-      <w:proofErr w:type="spellStart"/>
-      <w:r>
-        <w:t>Geometry</w:t>
-      </w:r>
-      <w:proofErr w:type="spellEnd"/>
-      <w:r>
-        <w:t>).</w:t>
-      </w:r>
-    </w:p>
-    <w:p/>
-    <w:p>
-      <w:pPr>
-        <w:rPr>
-          <w:rFonts w:eastAsiaTheme="majorEastAsia"/>
-        </w:rPr>
-      </w:pPr>
+        <w:t>Slutligen så går det att konfigurera vilka geometrityper som skall gå att redigera. Det går att välja flera. Det är ett krav på data tjänsten för att den skall vara redigerbar att den kan lagra alla typer av geometrier (databasen har den generiska datatypen Geometry).</w:t>
+      </w:r>
+    </w:p>
+    <w:p>
       <w:r>
         <w:rPr>
           <w:noProof/>
@@ -1449,9 +2133,18 @@
           </wp:inline>
         </w:drawing>
       </w:r>
+    </w:p>
+    <w:p>
+      <w:pPr>
+        <w:pStyle w:val="Rubrik1"/>
+        <w:rPr>
+          <w:rFonts w:eastAsiaTheme="majorEastAsia"/>
+        </w:rPr>
+      </w:pPr>
       <w:r>
         <w:br w:type="page"/>
       </w:r>
+      <w:bookmarkStart w:id="5" w:name="_Toc478554652"/>
       <w:r>
         <w:rPr>
           <w:rFonts w:eastAsiaTheme="majorEastAsia"/>
@@ -1459,59 +2152,66 @@
         <w:lastRenderedPageBreak/>
         <w:t>Konfiguration av karta</w:t>
       </w:r>
+      <w:bookmarkEnd w:id="5"/>
     </w:p>
     <w:p>
       <w:pPr>
         <w:pStyle w:val="Brdtext"/>
-      </w:pPr>
-      <w:r>
-        <w:t>I första versionen av HAJK2 så finns det stöd för att skapa och redigera en karta. Det går manuellt att konfigurera vilken sökväg som konfigurationen har men detta är utanför innehållet i denna dokumentation. På sikt så kommer denna funktionalitet läggas till i administrations</w:t>
-      </w:r>
-      <w:r>
-        <w:t>gränssnittet</w:t>
-      </w:r>
-      <w:r>
-        <w:t>.</w:t>
+        <w:rPr>
+          <w:rFonts w:eastAsiaTheme="majorEastAsia"/>
+        </w:rPr>
+      </w:pPr>
+      <w:r>
+        <w:rPr>
+          <w:rFonts w:eastAsiaTheme="majorEastAsia"/>
+        </w:rPr>
+        <w:t>Det går att skapa en eller flera kartor.</w:t>
       </w:r>
     </w:p>
     <w:p>
       <w:pPr>
         <w:pStyle w:val="Brdtext"/>
         <w:rPr>
+          <w:rFonts w:eastAsiaTheme="majorEastAsia"/>
+        </w:rPr>
+      </w:pPr>
+      <w:r>
+        <w:rPr>
+          <w:rFonts w:eastAsiaTheme="majorEastAsia"/>
+        </w:rPr>
+        <w:t>Skapa en karta genom att ange ett namn, tryck därefter på Skapa-knappen.</w:t>
+      </w:r>
+    </w:p>
+    <w:p>
+      <w:pPr>
+        <w:pStyle w:val="Brdtext"/>
+        <w:rPr>
+          <w:rFonts w:eastAsiaTheme="majorEastAsia"/>
+        </w:rPr>
+      </w:pPr>
+      <w:r>
+        <w:rPr>
+          <w:rFonts w:eastAsiaTheme="majorEastAsia"/>
+        </w:rPr>
+        <w:t>Att tänka på är att namnet kommer att användas som URL och således skall mellanslag, versaler och specialtecken undvikas.</w:t>
+      </w:r>
+    </w:p>
+    <w:p>
+      <w:pPr>
+        <w:pStyle w:val="Brdtext"/>
+        <w:rPr>
+          <w:rFonts w:eastAsiaTheme="majorEastAsia"/>
+        </w:rPr>
+      </w:pPr>
+      <w:r>
+        <w:rPr>
           <w:noProof/>
         </w:rPr>
-      </w:pPr>
-      <w:r>
-        <w:t xml:space="preserve">Klicka på ett lager i menyn till vänster för att lägga till det i kartan. Lagret läggs då till högst upp i lagermenyn. Detta indikerar att det är ett bakgrundslager. För att flytta lagret till en undergrupp så dra lagret med muspekaren (drag and </w:t>
-      </w:r>
-      <w:proofErr w:type="spellStart"/>
-      <w:r>
-        <w:t>drop</w:t>
-      </w:r>
-      <w:proofErr w:type="spellEnd"/>
-      <w:r>
-        <w:t>) och släpp på önskad plats.</w:t>
-      </w:r>
-      <w:r>
-        <w:rPr>
-          <w:noProof/>
-        </w:rPr>
-        <w:t xml:space="preserve"> </w:t>
-      </w:r>
-    </w:p>
-    <w:p>
-      <w:pPr>
-        <w:pStyle w:val="Brdtext"/>
-      </w:pPr>
-      <w:r>
-        <w:rPr>
-          <w:noProof/>
-        </w:rPr>
         <w:drawing>
-          <wp:inline distT="0" distB="0" distL="0" distR="0" wp14:anchorId="7552FB95" wp14:editId="0B8A8A4E">
-            <wp:extent cx="5400675" cy="3727450"/>
-            <wp:effectExtent l="0" t="0" r="9525" b="6350"/>
-            <wp:docPr id="35" name="Bildobjekt 35"/>
+          <wp:inline distT="0" distB="0" distL="0" distR="0" wp14:anchorId="63B977DF" wp14:editId="606D27BD">
+            <wp:extent cx="2838450" cy="1771650"/>
+            <wp:effectExtent l="0" t="0" r="0" b="0"/>
+            <wp:docPr id="1" name="Bildobjekt 1"/>
             <wp:cNvGraphicFramePr>
               <a:graphicFrameLocks xmlns:a="http://schemas.openxmlformats.org/drawingml/2006/main" noChangeAspect="1"/>
             </wp:cNvGraphicFramePr>
@@ -1531,7 +2231,7 @@
                   <pic:spPr>
                     <a:xfrm>
                       <a:off x="0" y="0"/>
-                      <a:ext cx="5400675" cy="3727450"/>
+                      <a:ext cx="2838450" cy="1771650"/>
                     </a:xfrm>
                     <a:prstGeom prst="rect">
                       <a:avLst/>
@@ -1546,52 +2246,26 @@
     </w:p>
     <w:p>
       <w:pPr>
-        <w:tabs>
-          <w:tab w:val="clear" w:pos="0"/>
-          <w:tab w:val="clear" w:pos="567"/>
-          <w:tab w:val="clear" w:pos="1276"/>
-          <w:tab w:val="clear" w:pos="2552"/>
-          <w:tab w:val="clear" w:pos="3828"/>
-          <w:tab w:val="clear" w:pos="5103"/>
-          <w:tab w:val="clear" w:pos="6379"/>
-          <w:tab w:val="clear" w:pos="8364"/>
-        </w:tabs>
-      </w:pPr>
-      <w:r>
-        <w:br w:type="page"/>
-      </w:r>
-    </w:p>
-    <w:p>
-      <w:pPr>
         <w:pStyle w:val="Brdtext"/>
-      </w:pPr>
-      <w:r>
-        <w:lastRenderedPageBreak/>
-        <w:t>Nya grupper skapas genom att trycka på knappen ny grupp. Klicka därefter på gruppens namn för att redigera den. Ange ett namn och huruvida gruppen skall vara expanderad vid start eller inte. Tryck därefter på OK.</w:t>
-      </w:r>
-    </w:p>
-    <w:p>
-      <w:pPr>
-        <w:tabs>
-          <w:tab w:val="clear" w:pos="0"/>
-          <w:tab w:val="clear" w:pos="567"/>
-          <w:tab w:val="clear" w:pos="1276"/>
-          <w:tab w:val="clear" w:pos="2552"/>
-          <w:tab w:val="clear" w:pos="3828"/>
-          <w:tab w:val="clear" w:pos="5103"/>
-          <w:tab w:val="clear" w:pos="6379"/>
-          <w:tab w:val="clear" w:pos="8364"/>
-        </w:tabs>
-      </w:pPr>
+        <w:rPr>
+          <w:rFonts w:eastAsiaTheme="majorEastAsia"/>
+        </w:rPr>
+      </w:pPr>
+      <w:r>
+        <w:rPr>
+          <w:rFonts w:eastAsiaTheme="majorEastAsia"/>
+        </w:rPr>
+        <w:t xml:space="preserve">Kartan tas bort genom att trycka på knappen </w:t>
+      </w:r>
       <w:r>
         <w:rPr>
           <w:noProof/>
         </w:rPr>
         <w:drawing>
-          <wp:inline distT="0" distB="0" distL="0" distR="0" wp14:anchorId="7576EB1E" wp14:editId="6E26CAC4">
-            <wp:extent cx="4691270" cy="3783353"/>
-            <wp:effectExtent l="0" t="0" r="0" b="7620"/>
-            <wp:docPr id="38" name="Bildobjekt 38"/>
+          <wp:inline distT="0" distB="0" distL="0" distR="0" wp14:anchorId="2617D74C" wp14:editId="74E082CE">
+            <wp:extent cx="1066800" cy="400050"/>
+            <wp:effectExtent l="0" t="0" r="0" b="0"/>
+            <wp:docPr id="3" name="Bildobjekt 3"/>
             <wp:cNvGraphicFramePr>
               <a:graphicFrameLocks xmlns:a="http://schemas.openxmlformats.org/drawingml/2006/main" noChangeAspect="1"/>
             </wp:cNvGraphicFramePr>
@@ -1611,7 +2285,7 @@
                   <pic:spPr>
                     <a:xfrm>
                       <a:off x="0" y="0"/>
-                      <a:ext cx="4696426" cy="3787511"/>
+                      <a:ext cx="1066800" cy="400050"/>
                     </a:xfrm>
                     <a:prstGeom prst="rect">
                       <a:avLst/>
@@ -1623,6 +2297,62 @@
           </wp:inline>
         </w:drawing>
       </w:r>
+      <w:r>
+        <w:rPr>
+          <w:rFonts w:eastAsiaTheme="majorEastAsia"/>
+        </w:rPr>
+        <w:t>. Borttagning måste därefter bekräftas via en konfirmationsruta.</w:t>
+      </w:r>
+    </w:p>
+    <w:p>
+      <w:pPr>
+        <w:pStyle w:val="Brdtext"/>
+        <w:rPr>
+          <w:rFonts w:eastAsiaTheme="majorEastAsia"/>
+        </w:rPr>
+      </w:pPr>
+      <w:r>
+        <w:rPr>
+          <w:rFonts w:eastAsiaTheme="majorEastAsia"/>
+        </w:rPr>
+        <w:t xml:space="preserve">Den nyskapade kartan nås genom att lägga till följande URL-parameter ange </w:t>
+      </w:r>
+      <w:r>
+        <w:rPr>
+          <w:rFonts w:eastAsiaTheme="majorEastAsia"/>
+          <w:b/>
+        </w:rPr>
+        <w:t>?m=&lt;kartans namn&gt;</w:t>
+      </w:r>
+      <w:r>
+        <w:rPr>
+          <w:rFonts w:eastAsiaTheme="majorEastAsia"/>
+        </w:rPr>
+        <w:t xml:space="preserve">. </w:t>
+      </w:r>
+    </w:p>
+    <w:p>
+      <w:pPr>
+        <w:pStyle w:val="Brdtext"/>
+        <w:rPr>
+          <w:rFonts w:eastAsiaTheme="majorEastAsia"/>
+        </w:rPr>
+      </w:pPr>
+      <w:r>
+        <w:rPr>
+          <w:rFonts w:eastAsiaTheme="majorEastAsia"/>
+        </w:rPr>
+        <w:t xml:space="preserve">Exempel: </w:t>
+      </w:r>
+      <w:hyperlink w:history="1">
+        <w:r>
+          <w:rPr>
+            <w:rStyle w:val="Hyperlnk"/>
+            <w:rFonts w:eastAsiaTheme="majorEastAsia"/>
+          </w:rPr>
+          <w:t>http://&lt;domän&gt;/?m=bygga-och-bo</w:t>
+        </w:r>
+      </w:hyperlink>
     </w:p>
     <w:p>
       <w:pPr>
@@ -1636,16 +2366,10 @@
           <w:tab w:val="clear" w:pos="6379"/>
           <w:tab w:val="clear" w:pos="8364"/>
         </w:tabs>
-      </w:pPr>
-      <w:r>
-        <w:t xml:space="preserve">Gruppen kan därefter dras i önskad position i </w:t>
-      </w:r>
-      <w:r>
-        <w:t>lagerlistan</w:t>
-      </w:r>
-      <w:r>
-        <w:t>.</w:t>
-      </w:r>
+        <w:rPr>
+          <w:rFonts w:eastAsiaTheme="majorEastAsia"/>
+        </w:rPr>
+      </w:pPr>
     </w:p>
     <w:p>
       <w:pPr>
@@ -1659,17 +2383,143 @@
           <w:tab w:val="clear" w:pos="6379"/>
           <w:tab w:val="clear" w:pos="8364"/>
         </w:tabs>
-      </w:pPr>
-      <w:r>
+        <w:rPr>
+          <w:rFonts w:cs="Arial"/>
+        </w:rPr>
+      </w:pPr>
+      <w:r>
+        <w:rPr>
+          <w:rFonts w:cs="Arial"/>
+        </w:rPr>
+        <w:t xml:space="preserve">Under fliken </w:t>
+      </w:r>
+      <w:r>
+        <w:rPr>
+          <w:rFonts w:cs="Arial"/>
+        </w:rPr>
+        <w:t>kartinställningar</w:t>
+      </w:r>
+      <w:r>
+        <w:rPr>
+          <w:rFonts w:cs="Arial"/>
+        </w:rPr>
+        <w:t xml:space="preserve"> </w:t>
+      </w:r>
+      <w:r>
+        <w:rPr>
+          <w:rFonts w:cs="Arial"/>
+        </w:rPr>
+        <w:t>finns följande undergrupper:</w:t>
+      </w:r>
+    </w:p>
+    <w:p>
+      <w:pPr>
+        <w:tabs>
+          <w:tab w:val="clear" w:pos="0"/>
+          <w:tab w:val="clear" w:pos="567"/>
+          <w:tab w:val="clear" w:pos="1276"/>
+          <w:tab w:val="clear" w:pos="2552"/>
+          <w:tab w:val="clear" w:pos="3828"/>
+          <w:tab w:val="clear" w:pos="5103"/>
+          <w:tab w:val="clear" w:pos="6379"/>
+          <w:tab w:val="clear" w:pos="8364"/>
+        </w:tabs>
+        <w:rPr>
+          <w:rFonts w:cs="Arial"/>
+        </w:rPr>
+      </w:pPr>
+      <w:r>
+        <w:rPr>
+          <w:rFonts w:cs="Arial"/>
+        </w:rPr>
+        <w:t>Lagermeny, Ritordning, Inställningar och Verktyg.</w:t>
+      </w:r>
+    </w:p>
+    <w:p>
+      <w:pPr>
+        <w:pStyle w:val="Brdtext"/>
+        <w:rPr>
+          <w:rFonts w:eastAsiaTheme="majorEastAsia"/>
+        </w:rPr>
+      </w:pPr>
+    </w:p>
+    <w:p>
+      <w:pPr>
+        <w:tabs>
+          <w:tab w:val="clear" w:pos="0"/>
+          <w:tab w:val="clear" w:pos="567"/>
+          <w:tab w:val="clear" w:pos="1276"/>
+          <w:tab w:val="clear" w:pos="2552"/>
+          <w:tab w:val="clear" w:pos="3828"/>
+          <w:tab w:val="clear" w:pos="5103"/>
+          <w:tab w:val="clear" w:pos="6379"/>
+          <w:tab w:val="clear" w:pos="8364"/>
+        </w:tabs>
+        <w:rPr>
+          <w:rFonts w:eastAsiaTheme="majorEastAsia"/>
+        </w:rPr>
+      </w:pPr>
+      <w:r>
+        <w:rPr>
+          <w:rFonts w:eastAsiaTheme="majorEastAsia"/>
+        </w:rPr>
+        <w:br w:type="page"/>
+      </w:r>
+    </w:p>
+    <w:p>
+      <w:pPr>
+        <w:pStyle w:val="Brdtext"/>
+        <w:rPr>
+          <w:rFonts w:eastAsiaTheme="majorEastAsia"/>
+        </w:rPr>
+      </w:pPr>
+    </w:p>
+    <w:p>
+      <w:pPr>
+        <w:pStyle w:val="Rubrik1"/>
+        <w:rPr>
+          <w:rFonts w:eastAsiaTheme="majorEastAsia"/>
+        </w:rPr>
+      </w:pPr>
+      <w:bookmarkStart w:id="6" w:name="_Toc478554653"/>
+      <w:r>
+        <w:rPr>
+          <w:rFonts w:eastAsiaTheme="majorEastAsia"/>
+        </w:rPr>
+        <w:t>Lagermeny</w:t>
+      </w:r>
+      <w:bookmarkEnd w:id="6"/>
+    </w:p>
+    <w:p>
+      <w:pPr>
+        <w:pStyle w:val="Brdtext"/>
         <w:rPr>
           <w:noProof/>
         </w:rPr>
-        <w:lastRenderedPageBreak/>
+      </w:pPr>
+      <w:r>
+        <w:t>Klicka på ett lager i menyn till vänster för att lägga till det i kartan. Lagret läggs då till högst upp i lagermenyn. Detta indikerar att det är ett bakgrundslager. För att flytta lagret till en undergrupp så dra lagret med muspekaren (drag and drop) och släpp på önskad plats.</w:t>
+      </w:r>
+      <w:r>
+        <w:rPr>
+          <w:noProof/>
+        </w:rPr>
+        <w:t xml:space="preserve"> </w:t>
+      </w:r>
+    </w:p>
+    <w:p>
+      <w:pPr>
+        <w:pStyle w:val="Brdtext"/>
+      </w:pPr>
+      <w:r>
+        <w:rPr>
+          <w:noProof/>
+        </w:rPr>
         <w:drawing>
-          <wp:inline distT="0" distB="0" distL="0" distR="0" wp14:anchorId="79A7BB00" wp14:editId="21135CB0">
-            <wp:extent cx="4116729" cy="3053301"/>
-            <wp:effectExtent l="0" t="0" r="0" b="0"/>
-            <wp:docPr id="39" name="Bildobjekt 39"/>
+          <wp:inline distT="0" distB="0" distL="0" distR="0" wp14:anchorId="537CEDCB" wp14:editId="3C58668F">
+            <wp:extent cx="5400675" cy="5934075"/>
+            <wp:effectExtent l="0" t="0" r="9525" b="9525"/>
+            <wp:docPr id="4" name="Bildobjekt 4"/>
             <wp:cNvGraphicFramePr>
               <a:graphicFrameLocks xmlns:a="http://schemas.openxmlformats.org/drawingml/2006/main" noChangeAspect="1"/>
             </wp:cNvGraphicFramePr>
@@ -1689,7 +2539,7 @@
                   <pic:spPr>
                     <a:xfrm>
                       <a:off x="0" y="0"/>
-                      <a:ext cx="4126427" cy="3060494"/>
+                      <a:ext cx="5400675" cy="5934075"/>
                     </a:xfrm>
                     <a:prstGeom prst="rect">
                       <a:avLst/>
@@ -1716,19 +2566,19 @@
         </w:tabs>
       </w:pPr>
       <w:r>
-        <w:t>L</w:t>
-      </w:r>
-      <w:r>
-        <w:t>ager</w:t>
-      </w:r>
-      <w:r>
-        <w:t xml:space="preserve"> kan </w:t>
-      </w:r>
-      <w:r>
-        <w:t xml:space="preserve">nu </w:t>
-      </w:r>
-      <w:r>
-        <w:t>läggas till i gruppen. Gruppen kan även läggas till under befintliga grupper.</w:t>
+        <w:br w:type="page"/>
+      </w:r>
+    </w:p>
+    <w:p>
+      <w:pPr>
+        <w:pStyle w:val="Brdtext"/>
+      </w:pPr>
+      <w:r>
+        <w:lastRenderedPageBreak/>
+        <w:t>Nya grupper skapas genom att trycka på knappen ny grupp. Klicka därefter på gruppens namn för att redigera den. Ange ett namn och huruvida gruppen skall vara expanderad vid start eller inte. Tryck därefter på OK.</w:t>
+      </w:r>
+      <w:r>
+        <w:t xml:space="preserve"> Ett lager konfigureras på samma sätt, tryck på lagernamnet för att aktivera redigeringsläge. Välj om lagret skall vara synligt vid start eller ej, tryck därefter på OK.</w:t>
       </w:r>
     </w:p>
     <w:p>
@@ -1745,80 +2595,14 @@
         </w:tabs>
       </w:pPr>
       <w:r>
-        <w:t>Det finns ingen gräns på hur många grupper en grupp kan innehålla. Rekommenderat är att det skall vara praktiskt för användaren att hitta informationen på ett snabbt sätt, så alltför många steg är inte att föredra.</w:t>
-      </w:r>
-    </w:p>
-    <w:p>
-      <w:pPr>
-        <w:tabs>
-          <w:tab w:val="clear" w:pos="0"/>
-          <w:tab w:val="clear" w:pos="567"/>
-          <w:tab w:val="clear" w:pos="1276"/>
-          <w:tab w:val="clear" w:pos="2552"/>
-          <w:tab w:val="clear" w:pos="3828"/>
-          <w:tab w:val="clear" w:pos="5103"/>
-          <w:tab w:val="clear" w:pos="6379"/>
-          <w:tab w:val="clear" w:pos="8364"/>
-        </w:tabs>
-        <w:rPr>
-          <w:rFonts w:cs="Arial"/>
-        </w:rPr>
-      </w:pPr>
-    </w:p>
-    <w:p>
-      <w:pPr>
-        <w:tabs>
-          <w:tab w:val="clear" w:pos="0"/>
-          <w:tab w:val="clear" w:pos="567"/>
-          <w:tab w:val="clear" w:pos="1276"/>
-          <w:tab w:val="clear" w:pos="2552"/>
-          <w:tab w:val="clear" w:pos="3828"/>
-          <w:tab w:val="clear" w:pos="5103"/>
-          <w:tab w:val="clear" w:pos="6379"/>
-          <w:tab w:val="clear" w:pos="8364"/>
-        </w:tabs>
-        <w:rPr>
-          <w:rFonts w:cs="Arial"/>
-        </w:rPr>
-      </w:pPr>
-      <w:r>
-        <w:rPr>
-          <w:rFonts w:cs="Arial"/>
-        </w:rPr>
-        <w:t xml:space="preserve">Ett lager tas bort genom </w:t>
-      </w:r>
-      <w:r>
-        <w:rPr>
-          <w:rFonts w:cs="Arial"/>
-        </w:rPr>
-        <w:t>klick på lagrets namn; då tänds en röd knapp för borttagning.</w:t>
-      </w:r>
-    </w:p>
-    <w:p>
-      <w:pPr>
-        <w:tabs>
-          <w:tab w:val="clear" w:pos="0"/>
-          <w:tab w:val="clear" w:pos="567"/>
-          <w:tab w:val="clear" w:pos="1276"/>
-          <w:tab w:val="clear" w:pos="2552"/>
-          <w:tab w:val="clear" w:pos="3828"/>
-          <w:tab w:val="clear" w:pos="5103"/>
-          <w:tab w:val="clear" w:pos="6379"/>
-          <w:tab w:val="clear" w:pos="8364"/>
-        </w:tabs>
-        <w:rPr>
-          <w:rFonts w:cs="Arial"/>
-        </w:rPr>
-      </w:pPr>
-      <w:r>
         <w:rPr>
           <w:noProof/>
         </w:rPr>
         <w:drawing>
-          <wp:inline distT="0" distB="0" distL="0" distR="0" wp14:anchorId="72ED75B4" wp14:editId="77333920">
-            <wp:extent cx="4188723" cy="3021495"/>
-            <wp:effectExtent l="0" t="0" r="2540" b="7620"/>
-            <wp:docPr id="40" name="Bildobjekt 40"/>
+          <wp:inline distT="0" distB="0" distL="0" distR="0" wp14:anchorId="5D48D132" wp14:editId="65C5BFD0">
+            <wp:extent cx="3686175" cy="3200400"/>
+            <wp:effectExtent l="0" t="0" r="9525" b="0"/>
+            <wp:docPr id="8" name="Bildobjekt 8"/>
             <wp:cNvGraphicFramePr>
               <a:graphicFrameLocks xmlns:a="http://schemas.openxmlformats.org/drawingml/2006/main" noChangeAspect="1"/>
             </wp:cNvGraphicFramePr>
@@ -1838,7 +2622,7 @@
                   <pic:spPr>
                     <a:xfrm>
                       <a:off x="0" y="0"/>
-                      <a:ext cx="4244014" cy="3061379"/>
+                      <a:ext cx="3686175" cy="3200400"/>
                     </a:xfrm>
                     <a:prstGeom prst="rect">
                       <a:avLst/>
@@ -1863,28 +2647,7 @@
           <w:tab w:val="clear" w:pos="6379"/>
           <w:tab w:val="clear" w:pos="8364"/>
         </w:tabs>
-        <w:rPr>
-          <w:rFonts w:cs="Arial"/>
-        </w:rPr>
-      </w:pPr>
-    </w:p>
-    <w:p>
-      <w:r>
-        <w:lastRenderedPageBreak/>
-        <w:t>Under fliken konfiguration kan även ri</w:t>
-      </w:r>
-      <w:r>
-        <w:t xml:space="preserve">tordningen redigeras. </w:t>
-      </w:r>
-      <w:r>
-        <w:t xml:space="preserve">Detta genom att ta tag i de olika elementen och flytta dem uppåt eller nedåt i listan. Det lager som listas överst här visas även överst i kartan. Exempelvis enligt ritordningen i </w:t>
-      </w:r>
-      <w:r>
-        <w:t xml:space="preserve">nedanstående bil så </w:t>
-      </w:r>
-      <w:r>
-        <w:t>hamnar punkterna alltid ovanpå fastighetsytorna.</w:t>
-      </w:r>
+      </w:pPr>
     </w:p>
     <w:p>
       <w:pPr>
@@ -1898,20 +2661,164 @@
           <w:tab w:val="clear" w:pos="6379"/>
           <w:tab w:val="clear" w:pos="8364"/>
         </w:tabs>
-        <w:rPr>
-          <w:rFonts w:cs="Arial"/>
-        </w:rPr>
-      </w:pPr>
-      <w:r>
-        <w:rPr>
-          <w:rFonts w:cs="Arial"/>
+      </w:pPr>
+      <w:r>
+        <w:t xml:space="preserve">Gruppen kan därefter dras i önskad position i </w:t>
+      </w:r>
+      <w:r>
+        <w:t>lagerlistan</w:t>
+      </w:r>
+      <w:r>
+        <w:t>.</w:t>
+      </w:r>
+    </w:p>
+    <w:p>
+      <w:pPr>
+        <w:tabs>
+          <w:tab w:val="clear" w:pos="0"/>
+          <w:tab w:val="clear" w:pos="567"/>
+          <w:tab w:val="clear" w:pos="1276"/>
+          <w:tab w:val="clear" w:pos="2552"/>
+          <w:tab w:val="clear" w:pos="3828"/>
+          <w:tab w:val="clear" w:pos="5103"/>
+          <w:tab w:val="clear" w:pos="6379"/>
+          <w:tab w:val="clear" w:pos="8364"/>
+        </w:tabs>
+      </w:pPr>
+    </w:p>
+    <w:p>
+      <w:pPr>
+        <w:tabs>
+          <w:tab w:val="clear" w:pos="0"/>
+          <w:tab w:val="clear" w:pos="567"/>
+          <w:tab w:val="clear" w:pos="1276"/>
+          <w:tab w:val="clear" w:pos="2552"/>
+          <w:tab w:val="clear" w:pos="3828"/>
+          <w:tab w:val="clear" w:pos="5103"/>
+          <w:tab w:val="clear" w:pos="6379"/>
+          <w:tab w:val="clear" w:pos="8364"/>
+        </w:tabs>
+      </w:pPr>
+      <w:r>
+        <w:t>L</w:t>
+      </w:r>
+      <w:r>
+        <w:t>ager</w:t>
+      </w:r>
+      <w:r>
+        <w:t xml:space="preserve"> kan </w:t>
+      </w:r>
+      <w:r>
+        <w:t xml:space="preserve">nu </w:t>
+      </w:r>
+      <w:r>
+        <w:t>läggas till i gruppen. Gruppen kan även läggas till under befintliga grupper.</w:t>
+      </w:r>
+    </w:p>
+    <w:p>
+      <w:pPr>
+        <w:tabs>
+          <w:tab w:val="clear" w:pos="0"/>
+          <w:tab w:val="clear" w:pos="567"/>
+          <w:tab w:val="clear" w:pos="1276"/>
+          <w:tab w:val="clear" w:pos="2552"/>
+          <w:tab w:val="clear" w:pos="3828"/>
+          <w:tab w:val="clear" w:pos="5103"/>
+          <w:tab w:val="clear" w:pos="6379"/>
+          <w:tab w:val="clear" w:pos="8364"/>
+        </w:tabs>
+      </w:pPr>
+      <w:r>
+        <w:t>Det finns ingen gräns på hur många grupper en grupp kan innehålla. Rekommenderat är att det skall vara praktiskt för användaren att hitta informationen på ett snabbt sätt, så alltför många steg är inte att föredra.</w:t>
+      </w:r>
+    </w:p>
+    <w:p>
+      <w:pPr>
+        <w:tabs>
+          <w:tab w:val="clear" w:pos="0"/>
+          <w:tab w:val="clear" w:pos="567"/>
+          <w:tab w:val="clear" w:pos="1276"/>
+          <w:tab w:val="clear" w:pos="2552"/>
+          <w:tab w:val="clear" w:pos="3828"/>
+          <w:tab w:val="clear" w:pos="5103"/>
+          <w:tab w:val="clear" w:pos="6379"/>
+          <w:tab w:val="clear" w:pos="8364"/>
+        </w:tabs>
+        <w:rPr>
+          <w:rFonts w:cs="Arial"/>
+        </w:rPr>
+      </w:pPr>
+    </w:p>
+    <w:p>
+      <w:pPr>
+        <w:tabs>
+          <w:tab w:val="clear" w:pos="0"/>
+          <w:tab w:val="clear" w:pos="567"/>
+          <w:tab w:val="clear" w:pos="1276"/>
+          <w:tab w:val="clear" w:pos="2552"/>
+          <w:tab w:val="clear" w:pos="3828"/>
+          <w:tab w:val="clear" w:pos="5103"/>
+          <w:tab w:val="clear" w:pos="6379"/>
+          <w:tab w:val="clear" w:pos="8364"/>
+        </w:tabs>
+        <w:rPr>
+          <w:rFonts w:cs="Arial"/>
+        </w:rPr>
+      </w:pPr>
+      <w:r>
+        <w:rPr>
+          <w:rFonts w:cs="Arial"/>
+        </w:rPr>
+        <w:t xml:space="preserve">Ett lager tas bort genom </w:t>
+      </w:r>
+      <w:r>
+        <w:rPr>
+          <w:rFonts w:cs="Arial"/>
+        </w:rPr>
+        <w:t>klick på lagrets namn; då tänds en röd knapp för borttagning.</w:t>
+      </w:r>
+    </w:p>
+    <w:p>
+      <w:pPr>
+        <w:pStyle w:val="Rubrik1"/>
+        <w:rPr>
+          <w:rFonts w:eastAsiaTheme="majorEastAsia"/>
+        </w:rPr>
+      </w:pPr>
+      <w:bookmarkStart w:id="7" w:name="_Toc478554654"/>
+      <w:r>
+        <w:rPr>
+          <w:rFonts w:eastAsiaTheme="majorEastAsia"/>
+        </w:rPr>
+        <w:t>Ritordning</w:t>
+      </w:r>
+      <w:bookmarkEnd w:id="7"/>
+    </w:p>
+    <w:p>
+      <w:r>
+        <w:t>Kartans ritordning konfigureras under fliken Ritordning, d</w:t>
+      </w:r>
+      <w:r>
+        <w:t xml:space="preserve">etta genom att ta tag i de olika elementen och flytta dem uppåt eller nedåt i listan. Det lager som listas överst här visas även överst i kartan. Exempelvis enligt ritordningen i </w:t>
+      </w:r>
+      <w:r>
+        <w:t xml:space="preserve">nedanstående bil så </w:t>
+      </w:r>
+      <w:r>
+        <w:t>hamnar punkterna alltid ovanpå fastighetsytorna.</w:t>
+      </w:r>
+    </w:p>
+    <w:p>
+      <w:r>
+        <w:rPr>
           <w:noProof/>
         </w:rPr>
+        <w:lastRenderedPageBreak/>
         <w:drawing>
-          <wp:inline distT="0" distB="0" distL="0" distR="0" wp14:anchorId="462B07E5" wp14:editId="7BDAA924">
-            <wp:extent cx="3802380" cy="2146300"/>
-            <wp:effectExtent l="0" t="0" r="7620" b="6350"/>
-            <wp:docPr id="23" name="Bildobjekt 23"/>
+          <wp:inline distT="0" distB="0" distL="0" distR="0" wp14:anchorId="2DA66BAC" wp14:editId="6BB784D4">
+            <wp:extent cx="4343400" cy="2160209"/>
+            <wp:effectExtent l="0" t="0" r="0" b="0"/>
+            <wp:docPr id="12" name="Bildobjekt 12"/>
             <wp:cNvGraphicFramePr>
               <a:graphicFrameLocks xmlns:a="http://schemas.openxmlformats.org/drawingml/2006/main" noChangeAspect="1"/>
             </wp:cNvGraphicFramePr>
@@ -1923,13 +2830,7 @@
                     <pic:cNvPicPr/>
                   </pic:nvPicPr>
                   <pic:blipFill>
-                    <a:blip r:embed="rId16">
-                      <a:extLst>
-                        <a:ext uri="{28A0092B-C50C-407E-A947-70E740481C1C}">
-                          <a14:useLocalDpi xmlns:a14="http://schemas.microsoft.com/office/drawing/2010/main" val="0"/>
-                        </a:ext>
-                      </a:extLst>
-                    </a:blip>
+                    <a:blip r:embed="rId16"/>
                     <a:stretch>
                       <a:fillRect/>
                     </a:stretch>
@@ -1937,7 +2838,7 @@
                   <pic:spPr>
                     <a:xfrm>
                       <a:off x="0" y="0"/>
-                      <a:ext cx="3802380" cy="2146300"/>
+                      <a:ext cx="4625300" cy="2300413"/>
                     </a:xfrm>
                     <a:prstGeom prst="rect">
                       <a:avLst/>
@@ -1952,215 +2853,50 @@
     </w:p>
     <w:p>
       <w:pPr>
+        <w:pStyle w:val="Rubrik1"/>
+        <w:rPr>
+          <w:rFonts w:eastAsiaTheme="majorEastAsia"/>
+        </w:rPr>
+      </w:pPr>
+      <w:bookmarkStart w:id="8" w:name="_Toc478554655"/>
+      <w:r>
+        <w:rPr>
+          <w:rFonts w:eastAsiaTheme="majorEastAsia"/>
+        </w:rPr>
+        <w:t>Inställningar</w:t>
+      </w:r>
+      <w:bookmarkEnd w:id="8"/>
+    </w:p>
+    <w:p>
+      <w:pPr>
         <w:pStyle w:val="Brdtext"/>
         <w:rPr>
-          <w:rFonts w:cs="Arial"/>
-        </w:rPr>
-      </w:pPr>
-    </w:p>
-    <w:p>
-      <w:pPr>
-        <w:pStyle w:val="Rubrik2"/>
-        <w:rPr>
-          <w:sz w:val="20"/>
-        </w:rPr>
-      </w:pPr>
-      <w:bookmarkStart w:id="5" w:name="_Toc463870495"/>
-      <w:r>
-        <w:t>Manuell konfiguration (utförs av systemadministratör)</w:t>
-      </w:r>
-      <w:bookmarkEnd w:id="5"/>
+          <w:rFonts w:eastAsiaTheme="majorEastAsia"/>
+        </w:rPr>
+      </w:pPr>
+      <w:r>
+        <w:rPr>
+          <w:rFonts w:eastAsiaTheme="majorEastAsia"/>
+        </w:rPr>
+        <w:t>Under fliken kartinställnignar finns inställningar för kartans utseende. Det går att konfigurera dess grundläggande projektion (tänk på att detta läses över av WMTS-laget), startzoom, centrumkoordinat, startzoom, logotyp och färgtema.</w:t>
+      </w:r>
     </w:p>
     <w:p>
       <w:pPr>
         <w:pStyle w:val="Brdtext"/>
-        <w:spacing w:after="0"/>
-        <w:rPr>
-          <w:rFonts w:cs="Arial"/>
-        </w:rPr>
-      </w:pPr>
-      <w:r>
-        <w:rPr>
-          <w:rFonts w:cs="Arial"/>
-        </w:rPr>
-        <w:t xml:space="preserve">Kartan kan konfigureras med hjälp </w:t>
-      </w:r>
-      <w:r>
-        <w:rPr>
-          <w:rFonts w:cs="Arial"/>
-        </w:rPr>
-        <w:t>av en konfigurationsfil som återfinns i datamappen för plattformens serverapplikation.</w:t>
-      </w:r>
-    </w:p>
-    <w:p>
-      <w:pPr>
-        <w:pStyle w:val="Brdtext"/>
-        <w:spacing w:after="0"/>
-        <w:rPr>
-          <w:rFonts w:cs="Arial"/>
-        </w:rPr>
-      </w:pPr>
-    </w:p>
-    <w:p>
-      <w:pPr>
-        <w:pStyle w:val="Brdtext"/>
-        <w:spacing w:after="0"/>
-        <w:rPr>
-          <w:rFonts w:cs="Arial"/>
-        </w:rPr>
-      </w:pPr>
-      <w:r>
-        <w:rPr>
-          <w:rFonts w:cs="Arial"/>
-        </w:rPr>
-        <w:t>C:\[</w:t>
-      </w:r>
-      <w:r>
-        <w:rPr>
-          <w:rFonts w:cs="Arial"/>
-        </w:rPr>
-        <w:t>sökväg till tjänst</w:t>
-      </w:r>
-      <w:r>
-        <w:rPr>
-          <w:rFonts w:cs="Arial"/>
-        </w:rPr>
-        <w:t>]</w:t>
-      </w:r>
-      <w:r>
-        <w:rPr>
-          <w:rFonts w:cs="Arial"/>
-        </w:rPr>
-        <w:t>\</w:t>
-      </w:r>
-      <w:proofErr w:type="spellStart"/>
-      <w:r>
-        <w:rPr>
-          <w:rFonts w:cs="Arial"/>
-        </w:rPr>
-        <w:t>App_Data</w:t>
-      </w:r>
-      <w:proofErr w:type="spellEnd"/>
-      <w:r>
-        <w:rPr>
-          <w:rFonts w:cs="Arial"/>
-        </w:rPr>
-        <w:t>\map_1.json</w:t>
-      </w:r>
-    </w:p>
-    <w:p>
-      <w:pPr>
-        <w:tabs>
-          <w:tab w:val="clear" w:pos="0"/>
-          <w:tab w:val="clear" w:pos="567"/>
-          <w:tab w:val="clear" w:pos="1276"/>
-          <w:tab w:val="clear" w:pos="2552"/>
-          <w:tab w:val="clear" w:pos="3828"/>
-          <w:tab w:val="clear" w:pos="5103"/>
-          <w:tab w:val="clear" w:pos="6379"/>
-          <w:tab w:val="clear" w:pos="8364"/>
-        </w:tabs>
-        <w:rPr>
-          <w:rFonts w:cs="Arial"/>
-        </w:rPr>
-      </w:pPr>
-      <w:r>
-        <w:rPr>
-          <w:rFonts w:cs="Arial"/>
-        </w:rPr>
-        <w:br w:type="page"/>
-      </w:r>
-    </w:p>
-    <w:p>
-      <w:pPr>
-        <w:pStyle w:val="Rubrik3"/>
-      </w:pPr>
-      <w:bookmarkStart w:id="6" w:name="_Toc463870496"/>
-      <w:r>
-        <w:lastRenderedPageBreak/>
-        <w:t>Projektioner</w:t>
-      </w:r>
-      <w:bookmarkEnd w:id="6"/>
-    </w:p>
-    <w:p>
-      <w:pPr>
-        <w:pStyle w:val="Brdtext"/>
-        <w:spacing w:after="0"/>
-        <w:rPr>
-          <w:rFonts w:cs="Arial"/>
-        </w:rPr>
-      </w:pPr>
-      <w:r>
-        <w:rPr>
-          <w:rFonts w:cs="Arial"/>
-        </w:rPr>
-        <w:t xml:space="preserve">Projektioner som </w:t>
-      </w:r>
-      <w:r>
-        <w:rPr>
-          <w:rFonts w:cs="Arial"/>
-        </w:rPr>
-        <w:t>skall finnas tillgängliga i kartan</w:t>
-      </w:r>
-      <w:r>
-        <w:rPr>
-          <w:rFonts w:cs="Arial"/>
-        </w:rPr>
-        <w:t xml:space="preserve"> l</w:t>
-      </w:r>
-      <w:r>
-        <w:rPr>
-          <w:rFonts w:cs="Arial"/>
-        </w:rPr>
-        <w:t xml:space="preserve">äggs </w:t>
-      </w:r>
-      <w:r>
-        <w:rPr>
-          <w:rFonts w:cs="Arial"/>
-        </w:rPr>
-        <w:t xml:space="preserve">till med </w:t>
-      </w:r>
-      <w:r>
-        <w:rPr>
-          <w:rFonts w:cs="Arial"/>
-        </w:rPr>
-        <w:t>genom att ange en proj4 definition</w:t>
-      </w:r>
-      <w:r>
-        <w:rPr>
-          <w:rStyle w:val="Fotnotsreferens"/>
-          <w:rFonts w:cs="Arial"/>
-        </w:rPr>
-        <w:footnoteReference w:id="1"/>
-      </w:r>
-      <w:r>
-        <w:rPr>
-          <w:rFonts w:cs="Arial"/>
-        </w:rPr>
-        <w:t xml:space="preserve"> och en utbredning. Detta behöver vara definierat i kartan för att söktjänster skall fungera. OpenLayers 3 tolkar nämligen inte sökresultatet på rätt sätt annars.</w:t>
-      </w:r>
-    </w:p>
-    <w:p>
-      <w:pPr>
-        <w:rPr>
-          <w:rFonts w:cs="Arial"/>
-        </w:rPr>
-      </w:pPr>
-      <w:r>
-        <w:rPr>
-          <w:rFonts w:cs="Arial"/>
-        </w:rPr>
-        <w:t xml:space="preserve"> </w:t>
-      </w:r>
+        <w:rPr>
+          <w:rFonts w:eastAsiaTheme="majorEastAsia"/>
+        </w:rPr>
+      </w:pPr>
       <w:r>
         <w:rPr>
           <w:noProof/>
         </w:rPr>
         <w:drawing>
-          <wp:inline distT="0" distB="0" distL="0" distR="0" wp14:anchorId="44292F51" wp14:editId="53D0EC14">
-            <wp:extent cx="5400675" cy="4828540"/>
-            <wp:effectExtent l="0" t="0" r="9525" b="0"/>
-            <wp:docPr id="43" name="Bildobjekt 43"/>
+          <wp:inline distT="0" distB="0" distL="0" distR="0" wp14:anchorId="7634F86E" wp14:editId="285C2668">
+            <wp:extent cx="4238625" cy="3013635"/>
+            <wp:effectExtent l="0" t="0" r="0" b="0"/>
+            <wp:docPr id="13" name="Bildobjekt 13"/>
             <wp:cNvGraphicFramePr>
               <a:graphicFrameLocks xmlns:a="http://schemas.openxmlformats.org/drawingml/2006/main" noChangeAspect="1"/>
             </wp:cNvGraphicFramePr>
@@ -2180,7 +2916,7 @@
                   <pic:spPr>
                     <a:xfrm>
                       <a:off x="0" y="0"/>
-                      <a:ext cx="5400675" cy="4828540"/>
+                      <a:ext cx="4241990" cy="3016027"/>
                     </a:xfrm>
                     <a:prstGeom prst="rect">
                       <a:avLst/>
@@ -2192,52 +2928,108 @@
           </wp:inline>
         </w:drawing>
       </w:r>
-      <w:r>
-        <w:rPr>
-          <w:rFonts w:cs="Arial"/>
-        </w:rPr>
-        <w:br w:type="page"/>
-      </w:r>
-      <w:r>
+    </w:p>
+    <w:p>
+      <w:pPr>
+        <w:pStyle w:val="Rubrik1"/>
+        <w:rPr>
+          <w:rFonts w:eastAsiaTheme="majorEastAsia"/>
+        </w:rPr>
+      </w:pPr>
+      <w:bookmarkStart w:id="9" w:name="_Toc478554656"/>
+      <w:r>
+        <w:rPr>
+          <w:rFonts w:eastAsiaTheme="majorEastAsia"/>
+        </w:rPr>
+        <w:t>Verktyg</w:t>
+      </w:r>
+      <w:bookmarkEnd w:id="9"/>
+    </w:p>
+    <w:p>
+      <w:pPr>
+        <w:pStyle w:val="Brdtext"/>
+        <w:rPr>
+          <w:rFonts w:eastAsiaTheme="majorEastAsia"/>
+        </w:rPr>
+      </w:pPr>
+      <w:r>
+        <w:rPr>
+          <w:rFonts w:eastAsiaTheme="majorEastAsia"/>
+        </w:rPr>
+        <w:t>När en ny karta skapas skapas den utan verktyg, till och med infoklick är inaktiverat som standard. Det verktyg som alltid finns med är lagermenyn, det går bara att dölja, men det kommer ändå att finnas i kartan.</w:t>
+      </w:r>
+    </w:p>
+    <w:p>
+      <w:pPr>
+        <w:pStyle w:val="Brdtext"/>
+        <w:rPr>
+          <w:rFonts w:eastAsiaTheme="majorEastAsia"/>
+        </w:rPr>
+      </w:pPr>
+      <w:r>
+        <w:rPr>
+          <w:rFonts w:eastAsiaTheme="majorEastAsia"/>
+        </w:rPr>
         <w:lastRenderedPageBreak/>
-        <w:t>Kartans konfiguration</w:t>
+        <w:t>Lägg till ett verktyg genom att markera det i listan till höger, klicka därefter i valet ”Aktiverad” och tryck på Spara.</w:t>
       </w:r>
     </w:p>
     <w:p>
       <w:pPr>
         <w:pStyle w:val="Brdtext"/>
         <w:rPr>
-          <w:rFonts w:cs="Arial"/>
+          <w:rFonts w:eastAsiaTheme="majorEastAsia"/>
+        </w:rPr>
+      </w:pPr>
+      <w:r>
+        <w:rPr>
+          <w:rFonts w:eastAsiaTheme="majorEastAsia"/>
+        </w:rPr>
+        <w:t>Nedanstående verktyg har särskilda konifurationsformulär:</w:t>
+      </w:r>
+    </w:p>
+    <w:p>
+      <w:pPr>
+        <w:pStyle w:val="Rubrik2"/>
+        <w:rPr>
+          <w:rFonts w:eastAsiaTheme="majorEastAsia"/>
+        </w:rPr>
+      </w:pPr>
+      <w:bookmarkStart w:id="10" w:name="_Toc478554657"/>
+      <w:r>
+        <w:rPr>
+          <w:rFonts w:eastAsiaTheme="majorEastAsia"/>
+        </w:rPr>
+        <w:t>Fånga koordinat</w:t>
+      </w:r>
+      <w:bookmarkEnd w:id="10"/>
+    </w:p>
+    <w:p/>
+    <w:p>
+      <w:pPr>
+        <w:tabs>
+          <w:tab w:val="clear" w:pos="0"/>
+          <w:tab w:val="clear" w:pos="567"/>
+          <w:tab w:val="clear" w:pos="1276"/>
+          <w:tab w:val="clear" w:pos="2552"/>
+          <w:tab w:val="clear" w:pos="3828"/>
+          <w:tab w:val="clear" w:pos="5103"/>
+          <w:tab w:val="clear" w:pos="6379"/>
+          <w:tab w:val="clear" w:pos="8364"/>
+        </w:tabs>
+        <w:rPr>
+          <w:rFonts w:cs="Arial"/>
+        </w:rPr>
+      </w:pPr>
+      <w:r>
+        <w:rPr>
           <w:noProof/>
         </w:rPr>
-      </w:pPr>
-      <w:r>
-        <w:rPr>
-          <w:rFonts w:cs="Arial"/>
-          <w:noProof/>
-        </w:rPr>
-        <w:t>Detta objekt konfigurerar inställnignar för kartan.</w:t>
-      </w:r>
-    </w:p>
-    <w:p>
-      <w:pPr>
-        <w:pStyle w:val="Beskrivning"/>
-        <w:rPr>
-          <w:i w:val="0"/>
-          <w:noProof/>
-          <w:sz w:val="20"/>
-          <w:szCs w:val="20"/>
-        </w:rPr>
-      </w:pPr>
-      <w:r>
-        <w:rPr>
-          <w:noProof/>
-        </w:rPr>
         <w:drawing>
-          <wp:inline distT="0" distB="0" distL="0" distR="0" wp14:anchorId="64AE7650" wp14:editId="3636A264">
-            <wp:extent cx="2152650" cy="4752975"/>
-            <wp:effectExtent l="0" t="0" r="0" b="9525"/>
-            <wp:docPr id="42" name="Bildobjekt 42"/>
+          <wp:inline distT="0" distB="0" distL="0" distR="0" wp14:anchorId="5B53E084" wp14:editId="20380DFD">
+            <wp:extent cx="3222953" cy="3369605"/>
+            <wp:effectExtent l="0" t="0" r="0" b="2540"/>
+            <wp:docPr id="20" name="Bildobjekt 20"/>
             <wp:cNvGraphicFramePr>
               <a:graphicFrameLocks xmlns:a="http://schemas.openxmlformats.org/drawingml/2006/main" noChangeAspect="1"/>
             </wp:cNvGraphicFramePr>
@@ -2257,7 +3049,7 @@
                   <pic:spPr>
                     <a:xfrm>
                       <a:off x="0" y="0"/>
-                      <a:ext cx="2152650" cy="4752975"/>
+                      <a:ext cx="3233600" cy="3380737"/>
                     </a:xfrm>
                     <a:prstGeom prst="rect">
                       <a:avLst/>
@@ -2282,62 +3074,40 @@
           <w:tab w:val="clear" w:pos="6379"/>
           <w:tab w:val="clear" w:pos="8364"/>
         </w:tabs>
-      </w:pPr>
-      <w:r>
-        <w:br w:type="page"/>
-      </w:r>
-    </w:p>
-    <w:p>
-      <w:pPr>
-        <w:pStyle w:val="Rubrik3"/>
-      </w:pPr>
-      <w:bookmarkStart w:id="7" w:name="_Toc463870497"/>
-      <w:r>
-        <w:lastRenderedPageBreak/>
-        <w:t>Konfiguration av verktyg</w:t>
-      </w:r>
-      <w:bookmarkEnd w:id="7"/>
+        <w:rPr>
+          <w:rFonts w:cs="Arial"/>
+        </w:rPr>
+      </w:pPr>
+      <w:r>
+        <w:rPr>
+          <w:rFonts w:cs="Arial"/>
+        </w:rPr>
+        <w:t>Lägg till de koordinatsystem som skall finnas tillgängliga i verktyget. Tänk på att EPSG-koden som anges måste vara definierad i kartan.</w:t>
+      </w:r>
+    </w:p>
+    <w:p>
+      <w:pPr>
+        <w:pStyle w:val="Rubrik2"/>
+      </w:pPr>
+      <w:bookmarkStart w:id="11" w:name="_Toc478554658"/>
+      <w:r>
+        <w:t>Rita och måttsätt</w:t>
+      </w:r>
+      <w:bookmarkEnd w:id="11"/>
     </w:p>
     <w:p>
       <w:pPr>
         <w:pStyle w:val="Brdtext"/>
       </w:pPr>
       <w:r>
-        <w:t xml:space="preserve">De verktyg som skall finnas tillgängliga listas under egenskapen </w:t>
-      </w:r>
-      <w:proofErr w:type="spellStart"/>
-      <w:r>
-        <w:t>tools</w:t>
-      </w:r>
-      <w:proofErr w:type="spellEnd"/>
-      <w:r>
-        <w:t xml:space="preserve">. Tas ett verktyg bort ur listan så tas det bort från kartan. </w:t>
-      </w:r>
-      <w:r>
-        <w:t xml:space="preserve">Redigera inte egenskaper för verktyget </w:t>
-      </w:r>
-      <w:proofErr w:type="spellStart"/>
-      <w:r>
-        <w:t>layerswitcher</w:t>
-      </w:r>
-      <w:proofErr w:type="spellEnd"/>
-      <w:r>
-        <w:t xml:space="preserve"> manuellt, detta sker genom administrationsgränssnittet så ändringar kommer att skrivas över.</w:t>
-      </w:r>
-    </w:p>
-    <w:p>
-      <w:pPr>
-        <w:pStyle w:val="Brdtext"/>
-      </w:pPr>
-      <w:r>
         <w:rPr>
           <w:noProof/>
         </w:rPr>
         <w:drawing>
-          <wp:inline distT="0" distB="0" distL="0" distR="0" wp14:anchorId="2F890AA3" wp14:editId="648F68AB">
-            <wp:extent cx="5400675" cy="5334000"/>
-            <wp:effectExtent l="0" t="0" r="9525" b="0"/>
-            <wp:docPr id="14" name="Bildobjekt 14"/>
+          <wp:inline distT="0" distB="0" distL="0" distR="0" wp14:anchorId="70BF08DA" wp14:editId="40701FBF">
+            <wp:extent cx="3924300" cy="1503738"/>
+            <wp:effectExtent l="0" t="0" r="0" b="1270"/>
+            <wp:docPr id="18" name="Bildobjekt 18"/>
             <wp:cNvGraphicFramePr>
               <a:graphicFrameLocks xmlns:a="http://schemas.openxmlformats.org/drawingml/2006/main" noChangeAspect="1"/>
             </wp:cNvGraphicFramePr>
@@ -2357,7 +3127,7 @@
                   <pic:spPr>
                     <a:xfrm>
                       <a:off x="0" y="0"/>
-                      <a:ext cx="5400675" cy="5334000"/>
+                      <a:ext cx="3934374" cy="1507598"/>
                     </a:xfrm>
                     <a:prstGeom prst="rect">
                       <a:avLst/>
@@ -2372,37 +3142,39 @@
     </w:p>
     <w:p>
       <w:pPr>
-        <w:tabs>
-          <w:tab w:val="clear" w:pos="0"/>
-          <w:tab w:val="clear" w:pos="567"/>
-          <w:tab w:val="clear" w:pos="1276"/>
-          <w:tab w:val="clear" w:pos="2552"/>
-          <w:tab w:val="clear" w:pos="3828"/>
-          <w:tab w:val="clear" w:pos="5103"/>
-          <w:tab w:val="clear" w:pos="6379"/>
-          <w:tab w:val="clear" w:pos="8364"/>
-        </w:tabs>
-      </w:pPr>
-      <w:r>
-        <w:br w:type="page"/>
-      </w:r>
-      <w:bookmarkStart w:id="8" w:name="_GoBack"/>
-      <w:bookmarkEnd w:id="8"/>
-    </w:p>
-    <w:p>
-      <w:pPr>
         <w:pStyle w:val="Brdtext"/>
       </w:pPr>
       <w:r>
+        <w:t>Ange sökväg till tjänster för import och export.</w:t>
+      </w:r>
+    </w:p>
+    <w:p>
+      <w:pPr>
+        <w:pStyle w:val="Rubrik2"/>
+      </w:pPr>
+      <w:bookmarkStart w:id="12" w:name="_Toc478554659"/>
+      <w:r>
+        <w:lastRenderedPageBreak/>
+        <w:t>Utskrift</w:t>
+      </w:r>
+      <w:bookmarkEnd w:id="12"/>
+    </w:p>
+    <w:p>
+      <w:pPr>
+        <w:pStyle w:val="Brdtext"/>
+        <w:rPr>
+          <w:rFonts w:cs="Arial"/>
+        </w:rPr>
+      </w:pPr>
+      <w:r>
         <w:rPr>
           <w:noProof/>
         </w:rPr>
-        <w:lastRenderedPageBreak/>
         <w:drawing>
-          <wp:inline distT="0" distB="0" distL="0" distR="0" wp14:anchorId="0E7ED081" wp14:editId="4AC95DF7">
-            <wp:extent cx="5400675" cy="3128645"/>
-            <wp:effectExtent l="0" t="0" r="9525" b="0"/>
-            <wp:docPr id="16" name="Bildobjekt 16"/>
+          <wp:inline distT="0" distB="0" distL="0" distR="0" wp14:anchorId="3038B285" wp14:editId="5C126FE9">
+            <wp:extent cx="4724400" cy="2305818"/>
+            <wp:effectExtent l="0" t="0" r="0" b="0"/>
+            <wp:docPr id="24" name="Bildobjekt 24"/>
             <wp:cNvGraphicFramePr>
               <a:graphicFrameLocks xmlns:a="http://schemas.openxmlformats.org/drawingml/2006/main" noChangeAspect="1"/>
             </wp:cNvGraphicFramePr>
@@ -2422,7 +3194,7 @@
                   <pic:spPr>
                     <a:xfrm>
                       <a:off x="0" y="0"/>
-                      <a:ext cx="5400675" cy="3128645"/>
+                      <a:ext cx="4731879" cy="2309468"/>
                     </a:xfrm>
                     <a:prstGeom prst="rect">
                       <a:avLst/>
@@ -2438,25 +3210,589 @@
     <w:p>
       <w:pPr>
         <w:pStyle w:val="Brdtext"/>
-      </w:pPr>
-    </w:p>
-    <w:p/>
-    <w:p>
-      <w:pPr>
-        <w:pStyle w:val="Beskrivning"/>
+        <w:rPr>
+          <w:rFonts w:cs="Arial"/>
+        </w:rPr>
+      </w:pPr>
+      <w:r>
+        <w:rPr>
+          <w:rFonts w:cs="Arial"/>
+        </w:rPr>
+        <w:t>Ange sökvägar till exportsjänster. Välj vilka format som skall finnas tillgängliga.</w:t>
+      </w:r>
+    </w:p>
+    <w:p>
+      <w:pPr>
+        <w:pStyle w:val="Rubrik2"/>
+      </w:pPr>
+      <w:bookmarkStart w:id="13" w:name="_Toc478554660"/>
+      <w:r>
+        <w:t>Infoklick</w:t>
+      </w:r>
+      <w:bookmarkEnd w:id="13"/>
+    </w:p>
+    <w:p>
+      <w:pPr>
+        <w:pStyle w:val="Brdtext"/>
+        <w:rPr>
+          <w:rFonts w:cs="Arial"/>
+        </w:rPr>
+      </w:pPr>
+      <w:r>
+        <w:rPr>
+          <w:noProof/>
+        </w:rPr>
+        <w:drawing>
+          <wp:inline distT="0" distB="0" distL="0" distR="0" wp14:anchorId="011DA214" wp14:editId="45704542">
+            <wp:extent cx="4638675" cy="2938100"/>
+            <wp:effectExtent l="0" t="0" r="0" b="0"/>
+            <wp:docPr id="25" name="Bildobjekt 25"/>
+            <wp:cNvGraphicFramePr>
+              <a:graphicFrameLocks xmlns:a="http://schemas.openxmlformats.org/drawingml/2006/main" noChangeAspect="1"/>
+            </wp:cNvGraphicFramePr>
+            <a:graphic xmlns:a="http://schemas.openxmlformats.org/drawingml/2006/main">
+              <a:graphicData uri="http://schemas.openxmlformats.org/drawingml/2006/picture">
+                <pic:pic xmlns:pic="http://schemas.openxmlformats.org/drawingml/2006/picture">
+                  <pic:nvPicPr>
+                    <pic:cNvPr id="1" name=""/>
+                    <pic:cNvPicPr/>
+                  </pic:nvPicPr>
+                  <pic:blipFill>
+                    <a:blip r:embed="rId21"/>
+                    <a:stretch>
+                      <a:fillRect/>
+                    </a:stretch>
+                  </pic:blipFill>
+                  <pic:spPr>
+                    <a:xfrm>
+                      <a:off x="0" y="0"/>
+                      <a:ext cx="4672751" cy="2959683"/>
+                    </a:xfrm>
+                    <a:prstGeom prst="rect">
+                      <a:avLst/>
+                    </a:prstGeom>
+                  </pic:spPr>
+                </pic:pic>
+              </a:graphicData>
+            </a:graphic>
+          </wp:inline>
+        </w:drawing>
+      </w:r>
+    </w:p>
+    <w:p>
+      <w:pPr>
+        <w:pStyle w:val="Brdtext"/>
+        <w:rPr>
+          <w:rFonts w:cs="Arial"/>
+        </w:rPr>
+      </w:pPr>
+      <w:r>
+        <w:rPr>
+          <w:rFonts w:cs="Arial"/>
+        </w:rPr>
+        <w:t>Ange relativ sökväg till den bild som skall användas.</w:t>
+      </w:r>
+    </w:p>
+    <w:p>
+      <w:pPr>
+        <w:pStyle w:val="Brdtext"/>
+        <w:rPr>
+          <w:rFonts w:cs="Arial"/>
+        </w:rPr>
+      </w:pPr>
+      <w:r>
+        <w:rPr>
+          <w:rFonts w:cs="Arial"/>
+        </w:rPr>
+        <w:t>Ange bildens position i X-del (normalt sett halva bredden).</w:t>
+      </w:r>
+    </w:p>
+    <w:p>
+      <w:pPr>
+        <w:pStyle w:val="Brdtext"/>
+        <w:rPr>
+          <w:rFonts w:cs="Arial"/>
+        </w:rPr>
+      </w:pPr>
+      <w:r>
+        <w:rPr>
+          <w:rFonts w:cs="Arial"/>
+        </w:rPr>
+        <w:t>Ange bildens position i Y-led (normalt sett halva höjden).</w:t>
+      </w:r>
+    </w:p>
+    <w:p>
+      <w:pPr>
+        <w:pStyle w:val="Brdtext"/>
+        <w:rPr>
+          <w:rFonts w:cs="Arial"/>
+        </w:rPr>
+      </w:pPr>
+      <w:r>
+        <w:rPr>
+          <w:rFonts w:cs="Arial"/>
+        </w:rPr>
+        <w:t>Ange bildens bredd i pixlar.</w:t>
+      </w:r>
+    </w:p>
+    <w:p>
+      <w:pPr>
+        <w:pStyle w:val="Brdtext"/>
+        <w:rPr>
+          <w:rFonts w:cs="Arial"/>
+        </w:rPr>
+      </w:pPr>
+      <w:r>
+        <w:rPr>
+          <w:rFonts w:cs="Arial"/>
+        </w:rPr>
+        <w:lastRenderedPageBreak/>
+        <w:t>Ange bildens höjd i pixlar.</w:t>
+      </w:r>
+    </w:p>
+    <w:p>
+      <w:pPr>
+        <w:pStyle w:val="Brdtext"/>
+        <w:rPr>
+          <w:rFonts w:cs="Arial"/>
+        </w:rPr>
+      </w:pPr>
+      <w:r>
+        <w:rPr>
+          <w:rFonts w:cs="Arial"/>
+        </w:rPr>
+        <w:t>Välj om inforutan skall visas som popup eller i en egen panel.</w:t>
+      </w:r>
+    </w:p>
+    <w:p>
+      <w:pPr>
+        <w:pStyle w:val="Rubrik2"/>
+      </w:pPr>
+      <w:bookmarkStart w:id="14" w:name="_Toc478554661"/>
+      <w:r>
+        <w:t>Om kartan</w:t>
+      </w:r>
+      <w:bookmarkEnd w:id="14"/>
+    </w:p>
+    <w:p>
+      <w:pPr>
+        <w:pStyle w:val="Brdtext"/>
+        <w:rPr>
+          <w:rFonts w:cs="Arial"/>
+        </w:rPr>
+      </w:pPr>
+      <w:r>
+        <w:rPr>
+          <w:noProof/>
+        </w:rPr>
+        <w:drawing>
+          <wp:inline distT="0" distB="0" distL="0" distR="0" wp14:anchorId="5CE163BB" wp14:editId="1D3A589F">
+            <wp:extent cx="5400675" cy="3634105"/>
+            <wp:effectExtent l="0" t="0" r="9525" b="4445"/>
+            <wp:docPr id="26" name="Bildobjekt 26"/>
+            <wp:cNvGraphicFramePr>
+              <a:graphicFrameLocks xmlns:a="http://schemas.openxmlformats.org/drawingml/2006/main" noChangeAspect="1"/>
+            </wp:cNvGraphicFramePr>
+            <a:graphic xmlns:a="http://schemas.openxmlformats.org/drawingml/2006/main">
+              <a:graphicData uri="http://schemas.openxmlformats.org/drawingml/2006/picture">
+                <pic:pic xmlns:pic="http://schemas.openxmlformats.org/drawingml/2006/picture">
+                  <pic:nvPicPr>
+                    <pic:cNvPr id="1" name=""/>
+                    <pic:cNvPicPr/>
+                  </pic:nvPicPr>
+                  <pic:blipFill>
+                    <a:blip r:embed="rId22"/>
+                    <a:stretch>
+                      <a:fillRect/>
+                    </a:stretch>
+                  </pic:blipFill>
+                  <pic:spPr>
+                    <a:xfrm>
+                      <a:off x="0" y="0"/>
+                      <a:ext cx="5400675" cy="3634105"/>
+                    </a:xfrm>
+                    <a:prstGeom prst="rect">
+                      <a:avLst/>
+                    </a:prstGeom>
+                  </pic:spPr>
+                </pic:pic>
+              </a:graphicData>
+            </a:graphic>
+          </wp:inline>
+        </w:drawing>
+      </w:r>
+    </w:p>
+    <w:p>
+      <w:pPr>
+        <w:pStyle w:val="Brdtext"/>
+        <w:rPr>
+          <w:rFonts w:cs="Arial"/>
+        </w:rPr>
+      </w:pPr>
+      <w:r>
+        <w:rPr>
+          <w:rFonts w:cs="Arial"/>
+        </w:rPr>
+        <w:t>Ange om inforutan om kartan skall vara synlig när kartan startar.</w:t>
+      </w:r>
+    </w:p>
+    <w:p>
+      <w:pPr>
+        <w:pStyle w:val="Brdtext"/>
+        <w:rPr>
+          <w:rFonts w:cs="Arial"/>
+        </w:rPr>
+      </w:pPr>
+      <w:r>
+        <w:rPr>
+          <w:rFonts w:cs="Arial"/>
+        </w:rPr>
+        <w:t>Ange dialogens rubrik</w:t>
+      </w:r>
+    </w:p>
+    <w:p>
+      <w:pPr>
+        <w:pStyle w:val="Brdtext"/>
+        <w:rPr>
+          <w:rFonts w:cs="Arial"/>
+        </w:rPr>
+      </w:pPr>
+      <w:r>
+        <w:rPr>
+          <w:rFonts w:cs="Arial"/>
+        </w:rPr>
+        <w:t xml:space="preserve">Ange dialogens innehåll (går att använda både markdown och HTML) </w:t>
+      </w:r>
+    </w:p>
+    <w:p>
+      <w:pPr>
+        <w:pStyle w:val="Brdtext"/>
+        <w:rPr>
+          <w:rFonts w:cs="Arial"/>
+        </w:rPr>
+      </w:pPr>
+      <w:r>
+        <w:rPr>
+          <w:rFonts w:cs="Arial"/>
+        </w:rPr>
+        <w:t>Bilder formateras till att automatiskt täcka hel bredden på dialogrutan, men använd inte för stora eller för små bilder.</w:t>
+      </w:r>
+    </w:p>
+    <w:p>
+      <w:pPr>
+        <w:pStyle w:val="Rubrik2"/>
+      </w:pPr>
+      <w:bookmarkStart w:id="15" w:name="_Toc478554662"/>
+      <w:r>
+        <w:lastRenderedPageBreak/>
+        <w:t>Sök</w:t>
+      </w:r>
+      <w:bookmarkEnd w:id="15"/>
+    </w:p>
+    <w:p>
+      <w:pPr>
+        <w:pStyle w:val="Brdtext"/>
+      </w:pPr>
+      <w:r>
+        <w:rPr>
+          <w:noProof/>
+        </w:rPr>
+        <w:drawing>
+          <wp:inline distT="0" distB="0" distL="0" distR="0" wp14:anchorId="6AFE0C6B" wp14:editId="78F83C32">
+            <wp:extent cx="3937262" cy="3924300"/>
+            <wp:effectExtent l="0" t="0" r="6350" b="0"/>
+            <wp:docPr id="27" name="Bildobjekt 27"/>
+            <wp:cNvGraphicFramePr>
+              <a:graphicFrameLocks xmlns:a="http://schemas.openxmlformats.org/drawingml/2006/main" noChangeAspect="1"/>
+            </wp:cNvGraphicFramePr>
+            <a:graphic xmlns:a="http://schemas.openxmlformats.org/drawingml/2006/main">
+              <a:graphicData uri="http://schemas.openxmlformats.org/drawingml/2006/picture">
+                <pic:pic xmlns:pic="http://schemas.openxmlformats.org/drawingml/2006/picture">
+                  <pic:nvPicPr>
+                    <pic:cNvPr id="1" name=""/>
+                    <pic:cNvPicPr/>
+                  </pic:nvPicPr>
+                  <pic:blipFill>
+                    <a:blip r:embed="rId23"/>
+                    <a:stretch>
+                      <a:fillRect/>
+                    </a:stretch>
+                  </pic:blipFill>
+                  <pic:spPr>
+                    <a:xfrm>
+                      <a:off x="0" y="0"/>
+                      <a:ext cx="3938929" cy="3925962"/>
+                    </a:xfrm>
+                    <a:prstGeom prst="rect">
+                      <a:avLst/>
+                    </a:prstGeom>
+                  </pic:spPr>
+                </pic:pic>
+              </a:graphicData>
+            </a:graphic>
+          </wp:inline>
+        </w:drawing>
+      </w:r>
+    </w:p>
+    <w:p>
+      <w:pPr>
+        <w:pStyle w:val="Brdtext"/>
+      </w:pPr>
+      <w:r>
+        <w:t>Ange om sökrutan skall ligga fast i kartan eller som ett eget verktyg. Anges den fasta varianten så går det inte att aktivera verktyg för ytsökning eller exportfunktioner.</w:t>
+      </w:r>
+    </w:p>
+    <w:p>
+      <w:pPr>
+        <w:pStyle w:val="Brdtext"/>
+      </w:pPr>
+      <w:r>
+        <w:t xml:space="preserve">Ange om </w:t>
+      </w:r>
+      <w:r>
+        <w:t>valet för popupruta vid vad av sökträff skalla vara aktiverat vid start eller ej.</w:t>
+      </w:r>
+    </w:p>
+    <w:p>
+      <w:pPr>
+        <w:pStyle w:val="Brdtext"/>
+      </w:pPr>
+      <w:r>
+        <w:t>Ange om verktygsraden för ytsökning skall vara aktiverad.</w:t>
+      </w:r>
+    </w:p>
+    <w:p>
+      <w:pPr>
+        <w:pStyle w:val="Brdtext"/>
+      </w:pPr>
+      <w:r>
+        <w:t>Ange maximal zoomnivå för sökträff (tex en punkt).</w:t>
+      </w:r>
+    </w:p>
+    <w:p>
+      <w:pPr>
+        <w:pStyle w:val="Brdtext"/>
+      </w:pPr>
+      <w:r>
+        <w:t>Ange sökväg till excel-tjänst (lämas tom för att avaktivera verktyget).</w:t>
+      </w:r>
+    </w:p>
+    <w:p>
+      <w:pPr>
+        <w:pStyle w:val="Brdtext"/>
+      </w:pPr>
+      <w:r>
+        <w:t xml:space="preserve">Ange sökväg till </w:t>
+      </w:r>
+      <w:r>
+        <w:t>kml-tjänst (l</w:t>
+      </w:r>
+      <w:r>
+        <w:t>ämas tom för att avaktivera verktyget)</w:t>
+      </w:r>
+      <w:r>
+        <w:t>.</w:t>
+      </w:r>
+    </w:p>
+    <w:p>
+      <w:pPr>
+        <w:pStyle w:val="Brdtext"/>
+      </w:pPr>
+      <w:r>
+        <w:t>Välj ikon för sökträff (ange statisk URL, detta för att genererade KML-filer skall fungera som tänkt).</w:t>
+      </w:r>
+    </w:p>
+    <w:p>
+      <w:pPr>
+        <w:pStyle w:val="Brdtext"/>
+      </w:pPr>
+      <w:r>
+        <w:t>Ange på inställningar för ikonen placering och bildstorlek på samma sätt som i verktyget för infoklick, det behöver nödvändigtvis inte vara samma ikon).</w:t>
+      </w:r>
+    </w:p>
+    <w:p>
+      <w:pPr>
+        <w:pStyle w:val="Brdtext"/>
+        <w:rPr>
+          <w:color w:val="FF0000"/>
+        </w:rPr>
+      </w:pPr>
+      <w:r>
+        <w:rPr>
+          <w:color w:val="FF0000"/>
+        </w:rPr>
+        <w:t>OBS! I nuvarande version av HAJK så används samma söktjänster för alla kartor.</w:t>
+      </w:r>
+    </w:p>
+    <w:p>
+      <w:pPr>
+        <w:pStyle w:val="Rubrik2"/>
+      </w:pPr>
+      <w:bookmarkStart w:id="16" w:name="_Toc478554663"/>
+      <w:r>
+        <w:lastRenderedPageBreak/>
+        <w:t>Google Street View</w:t>
+      </w:r>
+      <w:bookmarkEnd w:id="16"/>
+    </w:p>
+    <w:p>
+      <w:pPr>
+        <w:pStyle w:val="Brdtext"/>
+      </w:pPr>
+      <w:r>
+        <w:rPr>
+          <w:noProof/>
+        </w:rPr>
+        <w:drawing>
+          <wp:inline distT="0" distB="0" distL="0" distR="0" wp14:anchorId="44705E52" wp14:editId="6CE2F632">
+            <wp:extent cx="5400675" cy="1942465"/>
+            <wp:effectExtent l="0" t="0" r="9525" b="635"/>
+            <wp:docPr id="28" name="Bildobjekt 28"/>
+            <wp:cNvGraphicFramePr>
+              <a:graphicFrameLocks xmlns:a="http://schemas.openxmlformats.org/drawingml/2006/main" noChangeAspect="1"/>
+            </wp:cNvGraphicFramePr>
+            <a:graphic xmlns:a="http://schemas.openxmlformats.org/drawingml/2006/main">
+              <a:graphicData uri="http://schemas.openxmlformats.org/drawingml/2006/picture">
+                <pic:pic xmlns:pic="http://schemas.openxmlformats.org/drawingml/2006/picture">
+                  <pic:nvPicPr>
+                    <pic:cNvPr id="1" name=""/>
+                    <pic:cNvPicPr/>
+                  </pic:nvPicPr>
+                  <pic:blipFill>
+                    <a:blip r:embed="rId24"/>
+                    <a:stretch>
+                      <a:fillRect/>
+                    </a:stretch>
+                  </pic:blipFill>
+                  <pic:spPr>
+                    <a:xfrm>
+                      <a:off x="0" y="0"/>
+                      <a:ext cx="5400675" cy="1942465"/>
+                    </a:xfrm>
+                    <a:prstGeom prst="rect">
+                      <a:avLst/>
+                    </a:prstGeom>
+                  </pic:spPr>
+                </pic:pic>
+              </a:graphicData>
+            </a:graphic>
+          </wp:inline>
+        </w:drawing>
+      </w:r>
+    </w:p>
+    <w:p>
+      <w:pPr>
+        <w:pStyle w:val="Brdtext"/>
+      </w:pPr>
+      <w:r>
+        <w:t>Ange API-nyckel för konto till Google Maps API. Använd inte den nyckel som är förkonfigurerad, den är bara till för test. Google licensvillkor måste efterföljas.</w:t>
+      </w:r>
+    </w:p>
+    <w:p>
+      <w:pPr>
+        <w:pStyle w:val="Rubrik2"/>
         <w:rPr>
           <w:sz w:val="20"/>
-          <w:szCs w:val="20"/>
-        </w:rPr>
-      </w:pPr>
+        </w:rPr>
+      </w:pPr>
+      <w:bookmarkStart w:id="17" w:name="_Toc478554664"/>
+      <w:r>
+        <w:t>Manuell konfiguration (utförs av systemadministratör)</w:t>
+      </w:r>
+      <w:bookmarkEnd w:id="17"/>
     </w:p>
     <w:p>
       <w:pPr>
         <w:pStyle w:val="Brdtext"/>
-        <w:rPr>
-          <w:rFonts w:cs="Arial"/>
-        </w:rPr>
-      </w:pPr>
+        <w:spacing w:after="0"/>
+        <w:rPr>
+          <w:rFonts w:cs="Arial"/>
+        </w:rPr>
+      </w:pPr>
+      <w:r>
+        <w:rPr>
+          <w:rFonts w:cs="Arial"/>
+        </w:rPr>
+        <w:t>Kartan kan konfigureras</w:t>
+      </w:r>
+      <w:r>
+        <w:rPr>
+          <w:rFonts w:cs="Arial"/>
+        </w:rPr>
+        <w:t xml:space="preserve"> manuellt</w:t>
+      </w:r>
+      <w:r>
+        <w:rPr>
+          <w:rFonts w:cs="Arial"/>
+        </w:rPr>
+        <w:t xml:space="preserve"> med hjälp </w:t>
+      </w:r>
+      <w:r>
+        <w:rPr>
+          <w:rFonts w:cs="Arial"/>
+        </w:rPr>
+        <w:t>av en konfigurationsfil som återfinns i datamappen för plattformens serverapplikation.</w:t>
+      </w:r>
+      <w:r>
+        <w:rPr>
+          <w:rFonts w:cs="Arial"/>
+        </w:rPr>
+        <w:t xml:space="preserve"> Det är på detta vis möjligt att kopiera konfigurationer mellan olika miljöer (drift och prod tex).</w:t>
+      </w:r>
+    </w:p>
+    <w:p>
+      <w:pPr>
+        <w:pStyle w:val="Brdtext"/>
+        <w:spacing w:after="0"/>
+        <w:rPr>
+          <w:rFonts w:cs="Arial"/>
+        </w:rPr>
+      </w:pPr>
+    </w:p>
+    <w:p>
+      <w:pPr>
+        <w:pStyle w:val="Brdtext"/>
+        <w:spacing w:after="0"/>
+        <w:rPr>
+          <w:rFonts w:cs="Arial"/>
+        </w:rPr>
+      </w:pPr>
+      <w:r>
+        <w:rPr>
+          <w:rFonts w:cs="Arial"/>
+        </w:rPr>
+        <w:t>C:\[</w:t>
+      </w:r>
+      <w:r>
+        <w:rPr>
+          <w:rFonts w:cs="Arial"/>
+        </w:rPr>
+        <w:t>sökväg till tjänst</w:t>
+      </w:r>
+      <w:r>
+        <w:rPr>
+          <w:rFonts w:cs="Arial"/>
+        </w:rPr>
+        <w:t>]</w:t>
+      </w:r>
+      <w:r>
+        <w:rPr>
+          <w:rFonts w:cs="Arial"/>
+        </w:rPr>
+        <w:t>\App_Data\</w:t>
+      </w:r>
+      <w:r>
+        <w:rPr>
+          <w:rFonts w:cs="Arial"/>
+        </w:rPr>
+        <w:t>&lt;kartans namn&gt;</w:t>
+      </w:r>
+      <w:r>
+        <w:rPr>
+          <w:rFonts w:cs="Arial"/>
+        </w:rPr>
+        <w:t>.json</w:t>
+      </w:r>
     </w:p>
     <w:p>
       <w:pPr>
@@ -2472,16 +3808,176 @@
         </w:tabs>
         <w:rPr>
           <w:rFonts w:cs="Arial"/>
+        </w:rPr>
+      </w:pPr>
+      <w:r>
+        <w:rPr>
+          <w:rFonts w:cs="Arial"/>
+        </w:rPr>
+        <w:br w:type="page"/>
+      </w:r>
+    </w:p>
+    <w:p>
+      <w:pPr>
+        <w:pStyle w:val="Rubrik3"/>
+      </w:pPr>
+      <w:bookmarkStart w:id="18" w:name="_Toc478554665"/>
+      <w:r>
+        <w:lastRenderedPageBreak/>
+        <w:t>Projektioner</w:t>
+      </w:r>
+      <w:bookmarkEnd w:id="18"/>
+    </w:p>
+    <w:p>
+      <w:pPr>
+        <w:pStyle w:val="Brdtext"/>
+        <w:spacing w:after="0"/>
+        <w:rPr>
+          <w:rFonts w:cs="Arial"/>
+        </w:rPr>
+      </w:pPr>
+      <w:r>
+        <w:rPr>
+          <w:rFonts w:cs="Arial"/>
+        </w:rPr>
+        <w:t xml:space="preserve">Projektioner som </w:t>
+      </w:r>
+      <w:r>
+        <w:rPr>
+          <w:rFonts w:cs="Arial"/>
+        </w:rPr>
+        <w:t>skall finnas tillgängliga i kartan</w:t>
+      </w:r>
+      <w:r>
+        <w:rPr>
+          <w:rFonts w:cs="Arial"/>
+        </w:rPr>
+        <w:t xml:space="preserve"> l</w:t>
+      </w:r>
+      <w:r>
+        <w:rPr>
+          <w:rFonts w:cs="Arial"/>
+        </w:rPr>
+        <w:t xml:space="preserve">äggs </w:t>
+      </w:r>
+      <w:r>
+        <w:rPr>
+          <w:rFonts w:cs="Arial"/>
+        </w:rPr>
+        <w:t xml:space="preserve">till med </w:t>
+      </w:r>
+      <w:r>
+        <w:rPr>
+          <w:rFonts w:cs="Arial"/>
+        </w:rPr>
+        <w:t>genom att ange en proj4 definition</w:t>
+      </w:r>
+      <w:r>
+        <w:rPr>
+          <w:rStyle w:val="Fotnotsreferens"/>
+          <w:rFonts w:cs="Arial"/>
+        </w:rPr>
+        <w:footnoteReference w:id="1"/>
+      </w:r>
+      <w:r>
+        <w:rPr>
+          <w:rFonts w:cs="Arial"/>
+        </w:rPr>
+        <w:t xml:space="preserve"> och en utbredning. Detta behöver vara definierat i kartan för att söktjänster skall fungera. OpenLayers 3 tolkar nämligen inte sökresultatet på rätt sätt annars.</w:t>
+      </w:r>
+      <w:r>
+        <w:rPr>
+          <w:rFonts w:cs="Arial"/>
+        </w:rPr>
+        <w:t xml:space="preserve"> Alla Sweref projektioner läggs till när en karta skapas. Lägg till fler manuellt om så behövs.</w:t>
+      </w:r>
+    </w:p>
+    <w:p>
+      <w:pPr>
+        <w:rPr>
+          <w:rFonts w:cs="Arial"/>
+          <w:noProof/>
+        </w:rPr>
+      </w:pPr>
+      <w:r>
+        <w:rPr>
+          <w:rFonts w:cs="Arial"/>
+        </w:rPr>
+        <w:t xml:space="preserve"> </w:t>
+      </w:r>
+      <w:r>
+        <w:rPr>
+          <w:noProof/>
+        </w:rPr>
+        <w:drawing>
+          <wp:inline distT="0" distB="0" distL="0" distR="0" wp14:anchorId="44292F51" wp14:editId="53D0EC14">
+            <wp:extent cx="5400675" cy="4828540"/>
+            <wp:effectExtent l="0" t="0" r="9525" b="0"/>
+            <wp:docPr id="43" name="Bildobjekt 43"/>
+            <wp:cNvGraphicFramePr>
+              <a:graphicFrameLocks xmlns:a="http://schemas.openxmlformats.org/drawingml/2006/main" noChangeAspect="1"/>
+            </wp:cNvGraphicFramePr>
+            <a:graphic xmlns:a="http://schemas.openxmlformats.org/drawingml/2006/main">
+              <a:graphicData uri="http://schemas.openxmlformats.org/drawingml/2006/picture">
+                <pic:pic xmlns:pic="http://schemas.openxmlformats.org/drawingml/2006/picture">
+                  <pic:nvPicPr>
+                    <pic:cNvPr id="1" name=""/>
+                    <pic:cNvPicPr/>
+                  </pic:nvPicPr>
+                  <pic:blipFill>
+                    <a:blip r:embed="rId25"/>
+                    <a:stretch>
+                      <a:fillRect/>
+                    </a:stretch>
+                  </pic:blipFill>
+                  <pic:spPr>
+                    <a:xfrm>
+                      <a:off x="0" y="0"/>
+                      <a:ext cx="5400675" cy="4828540"/>
+                    </a:xfrm>
+                    <a:prstGeom prst="rect">
+                      <a:avLst/>
+                    </a:prstGeom>
+                  </pic:spPr>
+                </pic:pic>
+              </a:graphicData>
+            </a:graphic>
+          </wp:inline>
+        </w:drawing>
+      </w:r>
+    </w:p>
+    <w:p>
+      <w:pPr>
+        <w:pStyle w:val="Brdtext"/>
+        <w:rPr>
+          <w:rFonts w:cs="Arial"/>
+        </w:rPr>
+      </w:pPr>
+    </w:p>
+    <w:p>
+      <w:pPr>
+        <w:tabs>
+          <w:tab w:val="clear" w:pos="0"/>
+          <w:tab w:val="clear" w:pos="567"/>
+          <w:tab w:val="clear" w:pos="1276"/>
+          <w:tab w:val="clear" w:pos="2552"/>
+          <w:tab w:val="clear" w:pos="3828"/>
+          <w:tab w:val="clear" w:pos="5103"/>
+          <w:tab w:val="clear" w:pos="6379"/>
+          <w:tab w:val="clear" w:pos="8364"/>
+        </w:tabs>
+        <w:rPr>
+          <w:rFonts w:cs="Arial"/>
           <w:b/>
         </w:rPr>
       </w:pPr>
     </w:p>
     <w:sectPr>
-      <w:headerReference w:type="even" r:id="rId21"/>
-      <w:headerReference w:type="default" r:id="rId22"/>
-      <w:footerReference w:type="even" r:id="rId23"/>
-      <w:footerReference w:type="default" r:id="rId24"/>
-      <w:headerReference w:type="first" r:id="rId25"/>
+      <w:headerReference w:type="even" r:id="rId26"/>
+      <w:headerReference w:type="default" r:id="rId27"/>
+      <w:footerReference w:type="even" r:id="rId28"/>
+      <w:footerReference w:type="default" r:id="rId29"/>
+      <w:headerReference w:type="first" r:id="rId30"/>
       <w:pgSz w:w="11907" w:h="16840" w:code="9"/>
       <w:pgMar w:top="567" w:right="1701" w:bottom="2694" w:left="1701" w:header="737" w:footer="624" w:gutter="0"/>
       <w:cols w:space="720"/>
@@ -2492,7 +3988,7 @@
 </file>
 
 <file path=word/endnotes.xml><?xml version="1.0" encoding="utf-8"?>
-<w:endnotes xmlns:wpc="http://schemas.microsoft.com/office/word/2010/wordprocessingCanvas" xmlns:mc="http://schemas.openxmlformats.org/markup-compatibility/2006" xmlns:o="urn:schemas-microsoft-com:office:office" xmlns:r="http://schemas.openxmlformats.org/officeDocument/2006/relationships" xmlns:m="http://schemas.openxmlformats.org/officeDocument/2006/math" xmlns:v="urn:schemas-microsoft-com:vml" xmlns:wp14="http://schemas.microsoft.com/office/word/2010/wordprocessingDrawing" xmlns:wp="http://schemas.openxmlformats.org/drawingml/2006/wordprocessingDrawing" xmlns:w10="urn:schemas-microsoft-com:office:word" xmlns:w="http://schemas.openxmlformats.org/wordprocessingml/2006/main" xmlns:w14="http://schemas.microsoft.com/office/word/2010/wordml" xmlns:w15="http://schemas.microsoft.com/office/word/2012/wordml" xmlns:wpg="http://schemas.microsoft.com/office/word/2010/wordprocessingGroup" xmlns:wpi="http://schemas.microsoft.com/office/word/2010/wordprocessingInk" xmlns:wne="http://schemas.microsoft.com/office/word/2006/wordml" xmlns:wps="http://schemas.microsoft.com/office/word/2010/wordprocessingShape" mc:Ignorable="w14 w15 wp14">
+<w:endnotes xmlns:wpc="http://schemas.microsoft.com/office/word/2010/wordprocessingCanvas" xmlns:cx="http://schemas.microsoft.com/office/drawing/2014/chartex" xmlns:cx1="http://schemas.microsoft.com/office/drawing/2015/9/8/chartex" xmlns:cx2="http://schemas.microsoft.com/office/drawing/2015/10/21/chartex" xmlns:cx3="http://schemas.microsoft.com/office/drawing/2016/5/9/chartex" xmlns:cx4="http://schemas.microsoft.com/office/drawing/2016/5/10/chartex" xmlns:cx5="http://schemas.microsoft.com/office/drawing/2016/5/11/chartex" xmlns:mc="http://schemas.openxmlformats.org/markup-compatibility/2006" xmlns:o="urn:schemas-microsoft-com:office:office" xmlns:r="http://schemas.openxmlformats.org/officeDocument/2006/relationships" xmlns:m="http://schemas.openxmlformats.org/officeDocument/2006/math" xmlns:v="urn:schemas-microsoft-com:vml" xmlns:wp14="http://schemas.microsoft.com/office/word/2010/wordprocessingDrawing" xmlns:wp="http://schemas.openxmlformats.org/drawingml/2006/wordprocessingDrawing" xmlns:w10="urn:schemas-microsoft-com:office:word" xmlns:w="http://schemas.openxmlformats.org/wordprocessingml/2006/main" xmlns:w14="http://schemas.microsoft.com/office/word/2010/wordml" xmlns:w15="http://schemas.microsoft.com/office/word/2012/wordml" xmlns:w16se="http://schemas.microsoft.com/office/word/2015/wordml/symex" xmlns:wpg="http://schemas.microsoft.com/office/word/2010/wordprocessingGroup" xmlns:wpi="http://schemas.microsoft.com/office/word/2010/wordprocessingInk" xmlns:wne="http://schemas.microsoft.com/office/word/2006/wordml" xmlns:wps="http://schemas.microsoft.com/office/word/2010/wordprocessingShape" mc:Ignorable="w14 w15 w16se wp14">
   <w:endnote w:type="separator" w:id="-1">
     <w:p>
       <w:r>
@@ -2511,7 +4007,7 @@
 </file>
 
 <file path=word/footer1.xml><?xml version="1.0" encoding="utf-8"?>
-<w:ftr xmlns:wpc="http://schemas.microsoft.com/office/word/2010/wordprocessingCanvas" xmlns:mc="http://schemas.openxmlformats.org/markup-compatibility/2006" xmlns:o="urn:schemas-microsoft-com:office:office" xmlns:r="http://schemas.openxmlformats.org/officeDocument/2006/relationships" xmlns:m="http://schemas.openxmlformats.org/officeDocument/2006/math" xmlns:v="urn:schemas-microsoft-com:vml" xmlns:wp14="http://schemas.microsoft.com/office/word/2010/wordprocessingDrawing" xmlns:wp="http://schemas.openxmlformats.org/drawingml/2006/wordprocessingDrawing" xmlns:w10="urn:schemas-microsoft-com:office:word" xmlns:w="http://schemas.openxmlformats.org/wordprocessingml/2006/main" xmlns:w14="http://schemas.microsoft.com/office/word/2010/wordml" xmlns:w15="http://schemas.microsoft.com/office/word/2012/wordml" xmlns:wpg="http://schemas.microsoft.com/office/word/2010/wordprocessingGroup" xmlns:wpi="http://schemas.microsoft.com/office/word/2010/wordprocessingInk" xmlns:wne="http://schemas.microsoft.com/office/word/2006/wordml" xmlns:wps="http://schemas.microsoft.com/office/word/2010/wordprocessingShape" mc:Ignorable="w14 w15 wp14">
+<w:ftr xmlns:wpc="http://schemas.microsoft.com/office/word/2010/wordprocessingCanvas" xmlns:cx="http://schemas.microsoft.com/office/drawing/2014/chartex" xmlns:cx1="http://schemas.microsoft.com/office/drawing/2015/9/8/chartex" xmlns:cx2="http://schemas.microsoft.com/office/drawing/2015/10/21/chartex" xmlns:cx3="http://schemas.microsoft.com/office/drawing/2016/5/9/chartex" xmlns:cx4="http://schemas.microsoft.com/office/drawing/2016/5/10/chartex" xmlns:cx5="http://schemas.microsoft.com/office/drawing/2016/5/11/chartex" xmlns:mc="http://schemas.openxmlformats.org/markup-compatibility/2006" xmlns:o="urn:schemas-microsoft-com:office:office" xmlns:r="http://schemas.openxmlformats.org/officeDocument/2006/relationships" xmlns:m="http://schemas.openxmlformats.org/officeDocument/2006/math" xmlns:v="urn:schemas-microsoft-com:vml" xmlns:wp14="http://schemas.microsoft.com/office/word/2010/wordprocessingDrawing" xmlns:wp="http://schemas.openxmlformats.org/drawingml/2006/wordprocessingDrawing" xmlns:w10="urn:schemas-microsoft-com:office:word" xmlns:w="http://schemas.openxmlformats.org/wordprocessingml/2006/main" xmlns:w14="http://schemas.microsoft.com/office/word/2010/wordml" xmlns:w15="http://schemas.microsoft.com/office/word/2012/wordml" xmlns:w16se="http://schemas.microsoft.com/office/word/2015/wordml/symex" xmlns:wpg="http://schemas.microsoft.com/office/word/2010/wordprocessingGroup" xmlns:wpi="http://schemas.microsoft.com/office/word/2010/wordprocessingInk" xmlns:wne="http://schemas.microsoft.com/office/word/2006/wordml" xmlns:wps="http://schemas.microsoft.com/office/word/2010/wordprocessingShape" mc:Ignorable="w14 w15 w16se wp14">
   <w:tbl>
     <w:tblPr>
       <w:tblW w:w="8392" w:type="dxa"/>
@@ -2553,7 +4049,7 @@
             <w:rPr>
               <w:noProof/>
             </w:rPr>
-            <w:t>12</w:t>
+            <w:t>2</w:t>
           </w:r>
           <w:r>
             <w:fldChar w:fldCharType="end"/>
@@ -2561,14 +4057,27 @@
           <w:r>
             <w:t xml:space="preserve"> (</w:t>
           </w:r>
-          <w:fldSimple w:instr=" NUMPAGES ">
-            <w:r>
-              <w:rPr>
-                <w:noProof/>
-              </w:rPr>
-              <w:t>13</w:t>
-            </w:r>
-          </w:fldSimple>
+          <w:r>
+            <w:fldChar w:fldCharType="begin"/>
+          </w:r>
+          <w:r>
+            <w:instrText xml:space="preserve"> NUMPAGES </w:instrText>
+          </w:r>
+          <w:r>
+            <w:fldChar w:fldCharType="separate"/>
+          </w:r>
+          <w:r>
+            <w:rPr>
+              <w:noProof/>
+            </w:rPr>
+            <w:t>15</w:t>
+          </w:r>
+          <w:r>
+            <w:rPr>
+              <w:noProof/>
+            </w:rPr>
+            <w:fldChar w:fldCharType="end"/>
+          </w:r>
           <w:r>
             <w:t>)</w:t>
           </w:r>
@@ -2595,21 +4104,11 @@
           <w:pPr>
             <w:pStyle w:val="Sidfotfastradavst"/>
           </w:pPr>
-          <w:r>
-            <w:fldChar w:fldCharType="begin"/>
-          </w:r>
-          <w:r>
-            <w:instrText xml:space="preserve"> STYLEREF  zDokumenttyp  \* MERGEFORMAT </w:instrText>
-          </w:r>
-          <w:r>
-            <w:fldChar w:fldCharType="separate"/>
-          </w:r>
-          <w:r>
-            <w:t>Användardokumentation ADMIN HAJK2</w:t>
-          </w:r>
-          <w:r>
-            <w:fldChar w:fldCharType="end"/>
-          </w:r>
+          <w:fldSimple w:instr=" STYLEREF  zDokumenttyp  \* MERGEFORMAT ">
+            <w:r>
+              <w:t>Användardokumentation ADMIN HAJK2</w:t>
+            </w:r>
+          </w:fldSimple>
         </w:p>
         <w:p>
           <w:pPr>
@@ -2885,7 +4384,7 @@
 </file>
 
 <file path=word/footer2.xml><?xml version="1.0" encoding="utf-8"?>
-<w:ftr xmlns:wpc="http://schemas.microsoft.com/office/word/2010/wordprocessingCanvas" xmlns:mc="http://schemas.openxmlformats.org/markup-compatibility/2006" xmlns:o="urn:schemas-microsoft-com:office:office" xmlns:r="http://schemas.openxmlformats.org/officeDocument/2006/relationships" xmlns:m="http://schemas.openxmlformats.org/officeDocument/2006/math" xmlns:v="urn:schemas-microsoft-com:vml" xmlns:wp14="http://schemas.microsoft.com/office/word/2010/wordprocessingDrawing" xmlns:wp="http://schemas.openxmlformats.org/drawingml/2006/wordprocessingDrawing" xmlns:w10="urn:schemas-microsoft-com:office:word" xmlns:w="http://schemas.openxmlformats.org/wordprocessingml/2006/main" xmlns:w14="http://schemas.microsoft.com/office/word/2010/wordml" xmlns:w15="http://schemas.microsoft.com/office/word/2012/wordml" xmlns:wpg="http://schemas.microsoft.com/office/word/2010/wordprocessingGroup" xmlns:wpi="http://schemas.microsoft.com/office/word/2010/wordprocessingInk" xmlns:wne="http://schemas.microsoft.com/office/word/2006/wordml" xmlns:wps="http://schemas.microsoft.com/office/word/2010/wordprocessingShape" mc:Ignorable="w14 w15 wp14">
+<w:ftr xmlns:wpc="http://schemas.microsoft.com/office/word/2010/wordprocessingCanvas" xmlns:cx="http://schemas.microsoft.com/office/drawing/2014/chartex" xmlns:cx1="http://schemas.microsoft.com/office/drawing/2015/9/8/chartex" xmlns:cx2="http://schemas.microsoft.com/office/drawing/2015/10/21/chartex" xmlns:cx3="http://schemas.microsoft.com/office/drawing/2016/5/9/chartex" xmlns:cx4="http://schemas.microsoft.com/office/drawing/2016/5/10/chartex" xmlns:cx5="http://schemas.microsoft.com/office/drawing/2016/5/11/chartex" xmlns:mc="http://schemas.openxmlformats.org/markup-compatibility/2006" xmlns:o="urn:schemas-microsoft-com:office:office" xmlns:r="http://schemas.openxmlformats.org/officeDocument/2006/relationships" xmlns:m="http://schemas.openxmlformats.org/officeDocument/2006/math" xmlns:v="urn:schemas-microsoft-com:vml" xmlns:wp14="http://schemas.microsoft.com/office/word/2010/wordprocessingDrawing" xmlns:wp="http://schemas.openxmlformats.org/drawingml/2006/wordprocessingDrawing" xmlns:w10="urn:schemas-microsoft-com:office:word" xmlns:w="http://schemas.openxmlformats.org/wordprocessingml/2006/main" xmlns:w14="http://schemas.microsoft.com/office/word/2010/wordml" xmlns:w15="http://schemas.microsoft.com/office/word/2012/wordml" xmlns:w16se="http://schemas.microsoft.com/office/word/2015/wordml/symex" xmlns:wpg="http://schemas.microsoft.com/office/word/2010/wordprocessingGroup" xmlns:wpi="http://schemas.microsoft.com/office/word/2010/wordprocessingInk" xmlns:wne="http://schemas.microsoft.com/office/word/2006/wordml" xmlns:wps="http://schemas.microsoft.com/office/word/2010/wordprocessingShape" mc:Ignorable="w14 w15 w16se wp14">
   <w:tbl>
     <w:tblPr>
       <w:tblW w:w="8392" w:type="dxa"/>
@@ -2927,7 +4426,7 @@
             <w:rPr>
               <w:noProof/>
             </w:rPr>
-            <w:t>11</w:t>
+            <w:t>15</w:t>
           </w:r>
           <w:r>
             <w:fldChar w:fldCharType="end"/>
@@ -2935,14 +4434,27 @@
           <w:r>
             <w:t xml:space="preserve"> (</w:t>
           </w:r>
-          <w:fldSimple w:instr=" NUMPAGES ">
-            <w:r>
-              <w:rPr>
-                <w:noProof/>
-              </w:rPr>
-              <w:t>13</w:t>
-            </w:r>
-          </w:fldSimple>
+          <w:r>
+            <w:fldChar w:fldCharType="begin"/>
+          </w:r>
+          <w:r>
+            <w:instrText xml:space="preserve"> NUMPAGES </w:instrText>
+          </w:r>
+          <w:r>
+            <w:fldChar w:fldCharType="separate"/>
+          </w:r>
+          <w:r>
+            <w:rPr>
+              <w:noProof/>
+            </w:rPr>
+            <w:t>15</w:t>
+          </w:r>
+          <w:r>
+            <w:rPr>
+              <w:noProof/>
+            </w:rPr>
+            <w:fldChar w:fldCharType="end"/>
+          </w:r>
           <w:r>
             <w:t>)</w:t>
           </w:r>
@@ -2969,21 +4481,11 @@
           <w:pPr>
             <w:pStyle w:val="Sidfotfastradavst"/>
           </w:pPr>
-          <w:r>
-            <w:fldChar w:fldCharType="begin"/>
-          </w:r>
-          <w:r>
-            <w:instrText xml:space="preserve"> STYLEREF  zDokumenttyp  \* MERGEFORMAT </w:instrText>
-          </w:r>
-          <w:r>
-            <w:fldChar w:fldCharType="separate"/>
-          </w:r>
-          <w:r>
-            <w:t>Användardokumentation ADMIN HAJK2</w:t>
-          </w:r>
-          <w:r>
-            <w:fldChar w:fldCharType="end"/>
-          </w:r>
+          <w:fldSimple w:instr=" STYLEREF  zDokumenttyp  \* MERGEFORMAT ">
+            <w:r>
+              <w:t>Användardokumentation ADMIN HAJK2</w:t>
+            </w:r>
+          </w:fldSimple>
         </w:p>
         <w:p>
           <w:pPr>
@@ -3148,140 +4650,8 @@
 </w:ftr>
 </file>
 
-<file path=word/footer3.xml><?xml version="1.0" encoding="utf-8"?>
-<w:ftr xmlns:wpc="http://schemas.microsoft.com/office/word/2010/wordprocessingCanvas" xmlns:mc="http://schemas.openxmlformats.org/markup-compatibility/2006" xmlns:o="urn:schemas-microsoft-com:office:office" xmlns:r="http://schemas.openxmlformats.org/officeDocument/2006/relationships" xmlns:m="http://schemas.openxmlformats.org/officeDocument/2006/math" xmlns:v="urn:schemas-microsoft-com:vml" xmlns:wp14="http://schemas.microsoft.com/office/word/2010/wordprocessingDrawing" xmlns:wp="http://schemas.openxmlformats.org/drawingml/2006/wordprocessingDrawing" xmlns:w10="urn:schemas-microsoft-com:office:word" xmlns:w="http://schemas.openxmlformats.org/wordprocessingml/2006/main" xmlns:w14="http://schemas.microsoft.com/office/word/2010/wordml" xmlns:w15="http://schemas.microsoft.com/office/word/2012/wordml" xmlns:wpg="http://schemas.microsoft.com/office/word/2010/wordprocessingGroup" xmlns:wpi="http://schemas.microsoft.com/office/word/2010/wordprocessingInk" xmlns:wne="http://schemas.microsoft.com/office/word/2006/wordml" xmlns:wps="http://schemas.microsoft.com/office/word/2010/wordprocessingShape" mc:Ignorable="w14 w15 wp14">
-  <w:p>
-    <w:pPr>
-      <w:pStyle w:val="Sidfot"/>
-      <w:rPr>
-        <w:sz w:val="2"/>
-      </w:rPr>
-    </w:pPr>
-  </w:p>
-  <w:tbl>
-    <w:tblPr>
-      <w:tblW w:w="8392" w:type="dxa"/>
-      <w:tblInd w:w="113" w:type="dxa"/>
-      <w:tblLayout w:type="fixed"/>
-      <w:tblCellMar>
-        <w:left w:w="0" w:type="dxa"/>
-        <w:right w:w="0" w:type="dxa"/>
-      </w:tblCellMar>
-      <w:tblLook w:val="0000" w:firstRow="0" w:lastRow="0" w:firstColumn="0" w:lastColumn="0" w:noHBand="0" w:noVBand="0"/>
-    </w:tblPr>
-    <w:tblGrid>
-      <w:gridCol w:w="2665"/>
-      <w:gridCol w:w="2665"/>
-      <w:gridCol w:w="3062"/>
-    </w:tblGrid>
-    <w:tr>
-      <w:trPr>
-        <w:trHeight w:hRule="exact" w:val="284"/>
-      </w:trPr>
-      <w:tc>
-        <w:tcPr>
-          <w:tcW w:w="8392" w:type="dxa"/>
-          <w:gridSpan w:val="3"/>
-        </w:tcPr>
-        <w:p>
-          <w:pPr>
-            <w:pStyle w:val="zSidnummerH"/>
-          </w:pPr>
-          <w:r>
-            <w:fldChar w:fldCharType="begin"/>
-          </w:r>
-          <w:r>
-            <w:instrText xml:space="preserve"> PAGE </w:instrText>
-          </w:r>
-          <w:r>
-            <w:fldChar w:fldCharType="separate"/>
-          </w:r>
-          <w:r>
-            <w:rPr>
-              <w:noProof/>
-            </w:rPr>
-            <w:t>1</w:t>
-          </w:r>
-          <w:r>
-            <w:fldChar w:fldCharType="end"/>
-          </w:r>
-          <w:r>
-            <w:t xml:space="preserve"> (</w:t>
-          </w:r>
-          <w:fldSimple w:instr=" NUMPAGES ">
-            <w:r>
-              <w:rPr>
-                <w:noProof/>
-              </w:rPr>
-              <w:t>13</w:t>
-            </w:r>
-          </w:fldSimple>
-          <w:r>
-            <w:t>)</w:t>
-          </w:r>
-        </w:p>
-      </w:tc>
-    </w:tr>
-    <w:tr>
-      <w:trPr>
-        <w:trHeight w:hRule="exact" w:val="1398"/>
-      </w:trPr>
-      <w:tc>
-        <w:tcPr>
-          <w:tcW w:w="2665" w:type="dxa"/>
-        </w:tcPr>
-        <w:p>
-          <w:pPr>
-            <w:pStyle w:val="zSidfotAdress1fet"/>
-          </w:pPr>
-          <w:bookmarkStart w:id="13" w:name="swPersonal_CompanyName"/>
-          <w:r>
-            <w:t>Sweco Position AB</w:t>
-          </w:r>
-          <w:bookmarkEnd w:id="13"/>
-        </w:p>
-      </w:tc>
-      <w:tc>
-        <w:tcPr>
-          <w:tcW w:w="2665" w:type="dxa"/>
-        </w:tcPr>
-        <w:p>
-          <w:pPr>
-            <w:pStyle w:val="zSidfotAdress1"/>
-          </w:pPr>
-        </w:p>
-      </w:tc>
-      <w:tc>
-        <w:tcPr>
-          <w:tcW w:w="3062" w:type="dxa"/>
-        </w:tcPr>
-        <w:p>
-          <w:pPr>
-            <w:pStyle w:val="zSidfotAdress1"/>
-          </w:pPr>
-        </w:p>
-      </w:tc>
-    </w:tr>
-  </w:tbl>
-  <w:p>
-    <w:pPr>
-      <w:pStyle w:val="Sidfot"/>
-      <w:rPr>
-        <w:sz w:val="2"/>
-      </w:rPr>
-    </w:pPr>
-    <w:r>
-      <w:rPr>
-        <w:noProof/>
-        <w:sz w:val="2"/>
-      </w:rPr>
-    </w:r>
-  </w:p>
-</w:ftr>
-</file>
-
 <file path=word/footnotes.xml><?xml version="1.0" encoding="utf-8"?>
-<w:footnotes xmlns:wpc="http://schemas.microsoft.com/office/word/2010/wordprocessingCanvas" xmlns:mc="http://schemas.openxmlformats.org/markup-compatibility/2006" xmlns:o="urn:schemas-microsoft-com:office:office" xmlns:r="http://schemas.openxmlformats.org/officeDocument/2006/relationships" xmlns:m="http://schemas.openxmlformats.org/officeDocument/2006/math" xmlns:v="urn:schemas-microsoft-com:vml" xmlns:wp14="http://schemas.microsoft.com/office/word/2010/wordprocessingDrawing" xmlns:wp="http://schemas.openxmlformats.org/drawingml/2006/wordprocessingDrawing" xmlns:w10="urn:schemas-microsoft-com:office:word" xmlns:w="http://schemas.openxmlformats.org/wordprocessingml/2006/main" xmlns:w14="http://schemas.microsoft.com/office/word/2010/wordml" xmlns:w15="http://schemas.microsoft.com/office/word/2012/wordml" xmlns:wpg="http://schemas.microsoft.com/office/word/2010/wordprocessingGroup" xmlns:wpi="http://schemas.microsoft.com/office/word/2010/wordprocessingInk" xmlns:wne="http://schemas.microsoft.com/office/word/2006/wordml" xmlns:wps="http://schemas.microsoft.com/office/word/2010/wordprocessingShape" mc:Ignorable="w14 w15 wp14">
+<w:footnotes xmlns:wpc="http://schemas.microsoft.com/office/word/2010/wordprocessingCanvas" xmlns:cx="http://schemas.microsoft.com/office/drawing/2014/chartex" xmlns:cx1="http://schemas.microsoft.com/office/drawing/2015/9/8/chartex" xmlns:cx2="http://schemas.microsoft.com/office/drawing/2015/10/21/chartex" xmlns:cx3="http://schemas.microsoft.com/office/drawing/2016/5/9/chartex" xmlns:cx4="http://schemas.microsoft.com/office/drawing/2016/5/10/chartex" xmlns:cx5="http://schemas.microsoft.com/office/drawing/2016/5/11/chartex" xmlns:mc="http://schemas.openxmlformats.org/markup-compatibility/2006" xmlns:o="urn:schemas-microsoft-com:office:office" xmlns:r="http://schemas.openxmlformats.org/officeDocument/2006/relationships" xmlns:m="http://schemas.openxmlformats.org/officeDocument/2006/math" xmlns:v="urn:schemas-microsoft-com:vml" xmlns:wp14="http://schemas.microsoft.com/office/word/2010/wordprocessingDrawing" xmlns:wp="http://schemas.openxmlformats.org/drawingml/2006/wordprocessingDrawing" xmlns:w10="urn:schemas-microsoft-com:office:word" xmlns:w="http://schemas.openxmlformats.org/wordprocessingml/2006/main" xmlns:w14="http://schemas.microsoft.com/office/word/2010/wordml" xmlns:w15="http://schemas.microsoft.com/office/word/2012/wordml" xmlns:w16se="http://schemas.microsoft.com/office/word/2015/wordml/symex" xmlns:wpg="http://schemas.microsoft.com/office/word/2010/wordprocessingGroup" xmlns:wpi="http://schemas.microsoft.com/office/word/2010/wordprocessingInk" xmlns:wne="http://schemas.microsoft.com/office/word/2006/wordml" xmlns:wps="http://schemas.microsoft.com/office/word/2010/wordprocessingShape" mc:Ignorable="w14 w15 w16se wp14">
   <w:footnote w:type="separator" w:id="-1">
     <w:p>
       <w:r>
@@ -3328,7 +4698,7 @@
 </file>
 
 <file path=word/header1.xml><?xml version="1.0" encoding="utf-8"?>
-<w:hdr xmlns:wpc="http://schemas.microsoft.com/office/word/2010/wordprocessingCanvas" xmlns:mc="http://schemas.openxmlformats.org/markup-compatibility/2006" xmlns:o="urn:schemas-microsoft-com:office:office" xmlns:r="http://schemas.openxmlformats.org/officeDocument/2006/relationships" xmlns:m="http://schemas.openxmlformats.org/officeDocument/2006/math" xmlns:v="urn:schemas-microsoft-com:vml" xmlns:wp14="http://schemas.microsoft.com/office/word/2010/wordprocessingDrawing" xmlns:wp="http://schemas.openxmlformats.org/drawingml/2006/wordprocessingDrawing" xmlns:w10="urn:schemas-microsoft-com:office:word" xmlns:w="http://schemas.openxmlformats.org/wordprocessingml/2006/main" xmlns:w14="http://schemas.microsoft.com/office/word/2010/wordml" xmlns:w15="http://schemas.microsoft.com/office/word/2012/wordml" xmlns:wpg="http://schemas.microsoft.com/office/word/2010/wordprocessingGroup" xmlns:wpi="http://schemas.microsoft.com/office/word/2010/wordprocessingInk" xmlns:wne="http://schemas.microsoft.com/office/word/2006/wordml" xmlns:wps="http://schemas.microsoft.com/office/word/2010/wordprocessingShape" mc:Ignorable="w14 w15 wp14">
+<w:hdr xmlns:wpc="http://schemas.microsoft.com/office/word/2010/wordprocessingCanvas" xmlns:cx="http://schemas.microsoft.com/office/drawing/2014/chartex" xmlns:cx1="http://schemas.microsoft.com/office/drawing/2015/9/8/chartex" xmlns:cx2="http://schemas.microsoft.com/office/drawing/2015/10/21/chartex" xmlns:cx3="http://schemas.microsoft.com/office/drawing/2016/5/9/chartex" xmlns:cx4="http://schemas.microsoft.com/office/drawing/2016/5/10/chartex" xmlns:cx5="http://schemas.microsoft.com/office/drawing/2016/5/11/chartex" xmlns:mc="http://schemas.openxmlformats.org/markup-compatibility/2006" xmlns:o="urn:schemas-microsoft-com:office:office" xmlns:r="http://schemas.openxmlformats.org/officeDocument/2006/relationships" xmlns:m="http://schemas.openxmlformats.org/officeDocument/2006/math" xmlns:v="urn:schemas-microsoft-com:vml" xmlns:wp14="http://schemas.microsoft.com/office/word/2010/wordprocessingDrawing" xmlns:wp="http://schemas.openxmlformats.org/drawingml/2006/wordprocessingDrawing" xmlns:w10="urn:schemas-microsoft-com:office:word" xmlns:w="http://schemas.openxmlformats.org/wordprocessingml/2006/main" xmlns:w14="http://schemas.microsoft.com/office/word/2010/wordml" xmlns:w15="http://schemas.microsoft.com/office/word/2012/wordml" xmlns:w16se="http://schemas.microsoft.com/office/word/2015/wordml/symex" xmlns:wpg="http://schemas.microsoft.com/office/word/2010/wordprocessingGroup" xmlns:wpi="http://schemas.microsoft.com/office/word/2010/wordprocessingInk" xmlns:wne="http://schemas.microsoft.com/office/word/2006/wordml" xmlns:wps="http://schemas.microsoft.com/office/word/2010/wordprocessingShape" mc:Ignorable="w14 w15 w16se wp14">
   <w:tbl>
     <w:tblPr>
       <w:tblW w:w="8533" w:type="dxa"/>
@@ -3357,7 +4727,7 @@
           <w:pPr>
             <w:spacing w:after="173"/>
           </w:pPr>
-          <w:bookmarkStart w:id="9" w:name="Logo_SwecoL"/>
+          <w:bookmarkStart w:id="19" w:name="Logo_SwecoL"/>
           <w:r>
             <w:rPr>
               <w:noProof/>
@@ -3402,7 +4772,7 @@
               </wp:inline>
             </w:drawing>
           </w:r>
-          <w:bookmarkEnd w:id="9"/>
+          <w:bookmarkEnd w:id="19"/>
         </w:p>
       </w:tc>
       <w:tc>
@@ -3416,11 +4786,11 @@
             <w:spacing w:after="173"/>
             <w:jc w:val="right"/>
           </w:pPr>
-          <w:bookmarkStart w:id="10" w:name="Logo_DBR"/>
+          <w:bookmarkStart w:id="20" w:name="Logo_DBR"/>
           <w:r>
             <w:t xml:space="preserve"> </w:t>
           </w:r>
-          <w:bookmarkEnd w:id="10"/>
+          <w:bookmarkEnd w:id="20"/>
         </w:p>
       </w:tc>
     </w:tr>
@@ -3462,7 +4832,7 @@
 </file>
 
 <file path=word/header2.xml><?xml version="1.0" encoding="utf-8"?>
-<w:hdr xmlns:wpc="http://schemas.microsoft.com/office/word/2010/wordprocessingCanvas" xmlns:mc="http://schemas.openxmlformats.org/markup-compatibility/2006" xmlns:o="urn:schemas-microsoft-com:office:office" xmlns:r="http://schemas.openxmlformats.org/officeDocument/2006/relationships" xmlns:m="http://schemas.openxmlformats.org/officeDocument/2006/math" xmlns:v="urn:schemas-microsoft-com:vml" xmlns:wp14="http://schemas.microsoft.com/office/word/2010/wordprocessingDrawing" xmlns:wp="http://schemas.openxmlformats.org/drawingml/2006/wordprocessingDrawing" xmlns:w10="urn:schemas-microsoft-com:office:word" xmlns:w="http://schemas.openxmlformats.org/wordprocessingml/2006/main" xmlns:w14="http://schemas.microsoft.com/office/word/2010/wordml" xmlns:w15="http://schemas.microsoft.com/office/word/2012/wordml" xmlns:wpg="http://schemas.microsoft.com/office/word/2010/wordprocessingGroup" xmlns:wpi="http://schemas.microsoft.com/office/word/2010/wordprocessingInk" xmlns:wne="http://schemas.microsoft.com/office/word/2006/wordml" xmlns:wps="http://schemas.microsoft.com/office/word/2010/wordprocessingShape" mc:Ignorable="w14 w15 wp14">
+<w:hdr xmlns:wpc="http://schemas.microsoft.com/office/word/2010/wordprocessingCanvas" xmlns:cx="http://schemas.microsoft.com/office/drawing/2014/chartex" xmlns:cx1="http://schemas.microsoft.com/office/drawing/2015/9/8/chartex" xmlns:cx2="http://schemas.microsoft.com/office/drawing/2015/10/21/chartex" xmlns:cx3="http://schemas.microsoft.com/office/drawing/2016/5/9/chartex" xmlns:cx4="http://schemas.microsoft.com/office/drawing/2016/5/10/chartex" xmlns:cx5="http://schemas.microsoft.com/office/drawing/2016/5/11/chartex" xmlns:mc="http://schemas.openxmlformats.org/markup-compatibility/2006" xmlns:o="urn:schemas-microsoft-com:office:office" xmlns:r="http://schemas.openxmlformats.org/officeDocument/2006/relationships" xmlns:m="http://schemas.openxmlformats.org/officeDocument/2006/math" xmlns:v="urn:schemas-microsoft-com:vml" xmlns:wp14="http://schemas.microsoft.com/office/word/2010/wordprocessingDrawing" xmlns:wp="http://schemas.openxmlformats.org/drawingml/2006/wordprocessingDrawing" xmlns:w10="urn:schemas-microsoft-com:office:word" xmlns:w="http://schemas.openxmlformats.org/wordprocessingml/2006/main" xmlns:w14="http://schemas.microsoft.com/office/word/2010/wordml" xmlns:w15="http://schemas.microsoft.com/office/word/2012/wordml" xmlns:w16se="http://schemas.microsoft.com/office/word/2015/wordml/symex" xmlns:wpg="http://schemas.microsoft.com/office/word/2010/wordprocessingGroup" xmlns:wpi="http://schemas.microsoft.com/office/word/2010/wordprocessingInk" xmlns:wne="http://schemas.microsoft.com/office/word/2006/wordml" xmlns:wps="http://schemas.microsoft.com/office/word/2010/wordprocessingShape" mc:Ignorable="w14 w15 w16se wp14">
   <w:tbl>
     <w:tblPr>
       <w:tblW w:w="8533" w:type="dxa"/>
@@ -3491,11 +4861,11 @@
           <w:pPr>
             <w:pStyle w:val="BrandingFormat"/>
           </w:pPr>
-          <w:bookmarkStart w:id="11" w:name="Logo_DBL"/>
+          <w:bookmarkStart w:id="21" w:name="Logo_DBL"/>
           <w:r>
             <w:t xml:space="preserve"> </w:t>
           </w:r>
-          <w:bookmarkEnd w:id="11"/>
+          <w:bookmarkEnd w:id="21"/>
         </w:p>
       </w:tc>
       <w:tc>
@@ -3509,7 +4879,7 @@
             <w:spacing w:after="173"/>
             <w:jc w:val="right"/>
           </w:pPr>
-          <w:bookmarkStart w:id="12" w:name="Logo_SwecoR"/>
+          <w:bookmarkStart w:id="22" w:name="Logo_SwecoR"/>
           <w:r>
             <w:rPr>
               <w:noProof/>
@@ -3554,7 +4924,7 @@
               </wp:inline>
             </w:drawing>
           </w:r>
-          <w:bookmarkEnd w:id="12"/>
+          <w:bookmarkEnd w:id="22"/>
         </w:p>
       </w:tc>
     </w:tr>
@@ -3595,7 +4965,7 @@
 </file>
 
 <file path=word/header3.xml><?xml version="1.0" encoding="utf-8"?>
-<w:hdr xmlns:wpc="http://schemas.microsoft.com/office/word/2010/wordprocessingCanvas" xmlns:mc="http://schemas.openxmlformats.org/markup-compatibility/2006" xmlns:o="urn:schemas-microsoft-com:office:office" xmlns:r="http://schemas.openxmlformats.org/officeDocument/2006/relationships" xmlns:m="http://schemas.openxmlformats.org/officeDocument/2006/math" xmlns:v="urn:schemas-microsoft-com:vml" xmlns:wp14="http://schemas.microsoft.com/office/word/2010/wordprocessingDrawing" xmlns:wp="http://schemas.openxmlformats.org/drawingml/2006/wordprocessingDrawing" xmlns:w10="urn:schemas-microsoft-com:office:word" xmlns:w="http://schemas.openxmlformats.org/wordprocessingml/2006/main" xmlns:w14="http://schemas.microsoft.com/office/word/2010/wordml" xmlns:w15="http://schemas.microsoft.com/office/word/2012/wordml" xmlns:wpg="http://schemas.microsoft.com/office/word/2010/wordprocessingGroup" xmlns:wpi="http://schemas.microsoft.com/office/word/2010/wordprocessingInk" xmlns:wne="http://schemas.microsoft.com/office/word/2006/wordml" xmlns:wps="http://schemas.microsoft.com/office/word/2010/wordprocessingShape" mc:Ignorable="w14 w15 wp14">
+<w:hdr xmlns:wpc="http://schemas.microsoft.com/office/word/2010/wordprocessingCanvas" xmlns:cx="http://schemas.microsoft.com/office/drawing/2014/chartex" xmlns:cx1="http://schemas.microsoft.com/office/drawing/2015/9/8/chartex" xmlns:cx2="http://schemas.microsoft.com/office/drawing/2015/10/21/chartex" xmlns:cx3="http://schemas.microsoft.com/office/drawing/2016/5/9/chartex" xmlns:cx4="http://schemas.microsoft.com/office/drawing/2016/5/10/chartex" xmlns:cx5="http://schemas.microsoft.com/office/drawing/2016/5/11/chartex" xmlns:mc="http://schemas.openxmlformats.org/markup-compatibility/2006" xmlns:o="urn:schemas-microsoft-com:office:office" xmlns:r="http://schemas.openxmlformats.org/officeDocument/2006/relationships" xmlns:m="http://schemas.openxmlformats.org/officeDocument/2006/math" xmlns:v="urn:schemas-microsoft-com:vml" xmlns:wp14="http://schemas.microsoft.com/office/word/2010/wordprocessingDrawing" xmlns:wp="http://schemas.openxmlformats.org/drawingml/2006/wordprocessingDrawing" xmlns:w10="urn:schemas-microsoft-com:office:word" xmlns:w="http://schemas.openxmlformats.org/wordprocessingml/2006/main" xmlns:w14="http://schemas.microsoft.com/office/word/2010/wordml" xmlns:w15="http://schemas.microsoft.com/office/word/2012/wordml" xmlns:w16se="http://schemas.microsoft.com/office/word/2015/wordml/symex" xmlns:wpg="http://schemas.microsoft.com/office/word/2010/wordprocessingGroup" xmlns:wpi="http://schemas.microsoft.com/office/word/2010/wordprocessingInk" xmlns:wne="http://schemas.microsoft.com/office/word/2006/wordml" xmlns:wps="http://schemas.microsoft.com/office/word/2010/wordprocessingShape" mc:Ignorable="w14 w15 w16se wp14">
   <w:p>
     <w:pPr>
       <w:pStyle w:val="Sidfot"/>
@@ -3616,7 +4986,7 @@
 </file>
 
 <file path=word/numbering.xml><?xml version="1.0" encoding="utf-8"?>
-<w:numbering xmlns:wpc="http://schemas.microsoft.com/office/word/2010/wordprocessingCanvas" xmlns:mc="http://schemas.openxmlformats.org/markup-compatibility/2006" xmlns:o="urn:schemas-microsoft-com:office:office" xmlns:r="http://schemas.openxmlformats.org/officeDocument/2006/relationships" xmlns:m="http://schemas.openxmlformats.org/officeDocument/2006/math" xmlns:v="urn:schemas-microsoft-com:vml" xmlns:wp14="http://schemas.microsoft.com/office/word/2010/wordprocessingDrawing" xmlns:wp="http://schemas.openxmlformats.org/drawingml/2006/wordprocessingDrawing" xmlns:w10="urn:schemas-microsoft-com:office:word" xmlns:w="http://schemas.openxmlformats.org/wordprocessingml/2006/main" xmlns:w14="http://schemas.microsoft.com/office/word/2010/wordml" xmlns:w15="http://schemas.microsoft.com/office/word/2012/wordml" xmlns:wpg="http://schemas.microsoft.com/office/word/2010/wordprocessingGroup" xmlns:wpi="http://schemas.microsoft.com/office/word/2010/wordprocessingInk" xmlns:wne="http://schemas.microsoft.com/office/word/2006/wordml" xmlns:wps="http://schemas.microsoft.com/office/word/2010/wordprocessingShape" mc:Ignorable="w14 w15 wp14">
+<w:numbering xmlns:wpc="http://schemas.microsoft.com/office/word/2010/wordprocessingCanvas" xmlns:cx="http://schemas.microsoft.com/office/drawing/2014/chartex" xmlns:cx1="http://schemas.microsoft.com/office/drawing/2015/9/8/chartex" xmlns:cx2="http://schemas.microsoft.com/office/drawing/2015/10/21/chartex" xmlns:cx3="http://schemas.microsoft.com/office/drawing/2016/5/9/chartex" xmlns:cx4="http://schemas.microsoft.com/office/drawing/2016/5/10/chartex" xmlns:cx5="http://schemas.microsoft.com/office/drawing/2016/5/11/chartex" xmlns:mc="http://schemas.openxmlformats.org/markup-compatibility/2006" xmlns:o="urn:schemas-microsoft-com:office:office" xmlns:r="http://schemas.openxmlformats.org/officeDocument/2006/relationships" xmlns:m="http://schemas.openxmlformats.org/officeDocument/2006/math" xmlns:v="urn:schemas-microsoft-com:vml" xmlns:wp14="http://schemas.microsoft.com/office/word/2010/wordprocessingDrawing" xmlns:wp="http://schemas.openxmlformats.org/drawingml/2006/wordprocessingDrawing" xmlns:w10="urn:schemas-microsoft-com:office:word" xmlns:w="http://schemas.openxmlformats.org/wordprocessingml/2006/main" xmlns:w14="http://schemas.microsoft.com/office/word/2010/wordml" xmlns:w15="http://schemas.microsoft.com/office/word/2012/wordml" xmlns:w16se="http://schemas.microsoft.com/office/word/2015/wordml/symex" xmlns:wpg="http://schemas.microsoft.com/office/word/2010/wordprocessingGroup" xmlns:wpi="http://schemas.microsoft.com/office/word/2010/wordprocessingInk" xmlns:wne="http://schemas.microsoft.com/office/word/2006/wordml" xmlns:wps="http://schemas.microsoft.com/office/word/2010/wordprocessingShape" mc:Ignorable="w14 w15 w16se wp14">
   <w:abstractNum w:abstractNumId="0" w15:restartNumberingAfterBreak="0">
     <w:nsid w:val="0E4B7C4A"/>
     <w:multiLevelType w:val="singleLevel"/>
@@ -4100,7 +5470,7 @@
 </file>
 
 <file path=word/styles.xml><?xml version="1.0" encoding="utf-8"?>
-<w:styles xmlns:mc="http://schemas.openxmlformats.org/markup-compatibility/2006" xmlns:r="http://schemas.openxmlformats.org/officeDocument/2006/relationships" xmlns:w="http://schemas.openxmlformats.org/wordprocessingml/2006/main" xmlns:w14="http://schemas.microsoft.com/office/word/2010/wordml" xmlns:w15="http://schemas.microsoft.com/office/word/2012/wordml" mc:Ignorable="w14 w15">
+<w:styles xmlns:mc="http://schemas.openxmlformats.org/markup-compatibility/2006" xmlns:r="http://schemas.openxmlformats.org/officeDocument/2006/relationships" xmlns:w="http://schemas.openxmlformats.org/wordprocessingml/2006/main" xmlns:w14="http://schemas.microsoft.com/office/word/2010/wordml" xmlns:w15="http://schemas.microsoft.com/office/word/2012/wordml" xmlns:w16se="http://schemas.microsoft.com/office/word/2015/wordml/symex" mc:Ignorable="w14 w15 w16se">
   <w:docDefaults>
     <w:rPrDefault>
       <w:rPr>
@@ -4110,7 +5480,7 @@
     </w:rPrDefault>
     <w:pPrDefault/>
   </w:docDefaults>
-  <w:latentStyles w:defLockedState="0" w:defUIPriority="0" w:defSemiHidden="0" w:defUnhideWhenUsed="0" w:defQFormat="0" w:count="371">
+  <w:latentStyles w:defLockedState="0" w:defUIPriority="0" w:defSemiHidden="0" w:defUnhideWhenUsed="0" w:defQFormat="0" w:count="374">
     <w:lsdException w:name="Normal" w:qFormat="1"/>
     <w:lsdException w:name="heading 1" w:qFormat="1"/>
     <w:lsdException w:name="heading 2" w:qFormat="1"/>
@@ -4210,7 +5580,6 @@
     <w:lsdException w:name="HTML Sample" w:semiHidden="1" w:unhideWhenUsed="1"/>
     <w:lsdException w:name="HTML Typewriter" w:semiHidden="1" w:unhideWhenUsed="1"/>
     <w:lsdException w:name="HTML Variable" w:semiHidden="1" w:unhideWhenUsed="1"/>
-    <w:lsdException w:name="Normal Table" w:semiHidden="1" w:unhideWhenUsed="1"/>
     <w:lsdException w:name="annotation subject" w:semiHidden="1" w:unhideWhenUsed="1"/>
     <w:lsdException w:name="No List" w:semiHidden="1" w:unhideWhenUsed="1"/>
     <w:lsdException w:name="Outline List 1" w:semiHidden="1" w:unhideWhenUsed="1"/>
@@ -4255,7 +5624,6 @@
     <w:lsdException w:name="Table Professional" w:semiHidden="1" w:unhideWhenUsed="1"/>
     <w:lsdException w:name="Table Subtle 1" w:semiHidden="1" w:unhideWhenUsed="1"/>
     <w:lsdException w:name="Table Subtle 2" w:semiHidden="1" w:unhideWhenUsed="1"/>
-    <w:lsdException w:name="Table Web 1" w:semiHidden="1" w:unhideWhenUsed="1"/>
     <w:lsdException w:name="Table Web 2" w:semiHidden="1" w:unhideWhenUsed="1"/>
     <w:lsdException w:name="Table Web 3" w:semiHidden="1" w:unhideWhenUsed="1"/>
     <w:lsdException w:name="Balloon Text" w:semiHidden="1" w:unhideWhenUsed="1"/>
@@ -4475,6 +5843,9 @@
     <w:lsdException w:name="List Table 5 Dark Accent 6" w:uiPriority="50"/>
     <w:lsdException w:name="List Table 6 Colorful Accent 6" w:uiPriority="51"/>
     <w:lsdException w:name="List Table 7 Colorful Accent 6" w:uiPriority="52"/>
+    <w:lsdException w:name="Mention" w:semiHidden="1" w:uiPriority="99" w:unhideWhenUsed="1"/>
+    <w:lsdException w:name="Smart Hyperlink" w:semiHidden="1" w:uiPriority="99" w:unhideWhenUsed="1"/>
+    <w:lsdException w:name="Hashtag" w:semiHidden="1" w:uiPriority="99" w:unhideWhenUsed="1"/>
   </w:latentStyles>
   <w:style w:type="paragraph" w:default="1" w:styleId="Normal">
     <w:name w:val="Normal"/>
@@ -5642,7 +7013,7 @@
 </file>
 
 <file path=customXml/itemProps1.xml><?xml version="1.0" encoding="utf-8"?>
-<ds:datastoreItem xmlns:ds="http://schemas.openxmlformats.org/officeDocument/2006/customXml" ds:itemID="{F5F3C8B3-06F3-48B6-96BB-2BC21B908E7C}">
+<ds:datastoreItem xmlns:ds="http://schemas.openxmlformats.org/officeDocument/2006/customXml" ds:itemID="{7EE22200-5B61-4A7E-BB92-1B7080BBD537}">
   <ds:schemaRefs>
     <ds:schemaRef ds:uri="http://schemas.openxmlformats.org/officeDocument/2006/bibliography"/>
   </ds:schemaRefs>

</xml_diff>